<commit_message>
Updated with the schedule
</commit_message>
<xml_diff>
--- a/Syllabus_CSCI-132-summer-2022.docx
+++ b/Syllabus_CSCI-132-summer-2022.docx
@@ -202,6 +202,14 @@
         </w:rPr>
         <w:t>)</w:t>
       </w:r>
+      <w:r>
+        <w:rPr>
+          <w:rFonts w:ascii="Times New Roman" w:eastAsia="Times New Roman" w:hAnsi="Times New Roman" w:cs="Times New Roman"/>
+          <w:sz w:val="24"/>
+          <w:szCs w:val="24"/>
+        </w:rPr>
+        <w:t xml:space="preserve"> Roberts 208</w:t>
+      </w:r>
     </w:p>
     <w:p>
       <w:pPr>
@@ -294,7 +302,18 @@
         </w:rPr>
         <w:t>WebEx:</w:t>
       </w:r>
-      <w:hyperlink r:id="rId5" w:history="1"/>
+      <w:r>
+        <w:fldChar w:fldCharType="begin"/>
+      </w:r>
+      <w:r>
+        <w:instrText xml:space="preserve"> HYPERLINK "%20" </w:instrText>
+      </w:r>
+      <w:r>
+        <w:fldChar w:fldCharType="separate"/>
+      </w:r>
+      <w:r>
+        <w:fldChar w:fldCharType="end"/>
+      </w:r>
       <w:r>
         <w:rPr>
           <w:rFonts w:ascii="Times New Roman" w:eastAsia="Times New Roman" w:hAnsi="Times New Roman" w:cs="Times New Roman"/>
@@ -463,15 +482,7 @@
           <w:sz w:val="24"/>
           <w:szCs w:val="24"/>
         </w:rPr>
-        <w:t xml:space="preserve"> IDE for Ja</w:t>
-      </w:r>
-      <w:r>
-        <w:rPr>
-          <w:rFonts w:ascii="Times New Roman" w:eastAsia="Times New Roman" w:hAnsi="Times New Roman" w:cs="Times New Roman"/>
-          <w:sz w:val="24"/>
-          <w:szCs w:val="24"/>
-        </w:rPr>
-        <w:t xml:space="preserve">va is easy and intuitive to use, therefore please use </w:t>
+        <w:t xml:space="preserve"> IDE for Java is easy and intuitive to use, therefore please use </w:t>
       </w:r>
       <w:r>
         <w:rPr>
@@ -488,15 +499,7 @@
           <w:sz w:val="24"/>
           <w:szCs w:val="24"/>
         </w:rPr>
-        <w:t xml:space="preserve"> IDE</w:t>
-      </w:r>
-      <w:r>
-        <w:rPr>
-          <w:rFonts w:ascii="Times New Roman" w:eastAsia="Times New Roman" w:hAnsi="Times New Roman" w:cs="Times New Roman"/>
-          <w:sz w:val="24"/>
-          <w:szCs w:val="24"/>
-        </w:rPr>
-        <w:t xml:space="preserve">. I will teach you how to install and use it. It’s very simple and intuitive. </w:t>
+        <w:t xml:space="preserve"> IDE. I will teach you how to install and use it. It’s very simple and intuitive. </w:t>
       </w:r>
       <w:r>
         <w:rPr>
@@ -513,15 +516,7 @@
           <w:sz w:val="24"/>
           <w:szCs w:val="24"/>
         </w:rPr>
-        <w:t xml:space="preserve"> IDE </w:t>
-      </w:r>
-      <w:r>
-        <w:rPr>
-          <w:rFonts w:ascii="Times New Roman" w:eastAsia="Times New Roman" w:hAnsi="Times New Roman" w:cs="Times New Roman"/>
-          <w:sz w:val="24"/>
-          <w:szCs w:val="24"/>
-        </w:rPr>
-        <w:t xml:space="preserve">has two versions </w:t>
+        <w:t xml:space="preserve"> IDE has two versions </w:t>
       </w:r>
       <w:r>
         <w:rPr>
@@ -1508,7 +1503,15 @@
           <w:sz w:val="24"/>
           <w:szCs w:val="24"/>
         </w:rPr>
-        <w:t>30</w:t>
+        <w:t>7</w:t>
+      </w:r>
+      <w:r>
+        <w:rPr>
+          <w:rFonts w:ascii="Cardo" w:eastAsia="Cardo" w:hAnsi="Cardo" w:cs="Cardo"/>
+          <w:sz w:val="24"/>
+          <w:szCs w:val="24"/>
+        </w:rPr>
+        <w:t>0</w:t>
       </w:r>
       <w:r>
         <w:rPr>
@@ -1537,7 +1540,7 @@
           <w:sz w:val="24"/>
           <w:szCs w:val="24"/>
         </w:rPr>
-        <w:t>Mid Exam</w:t>
+        <w:t xml:space="preserve">Exams (3) </w:t>
       </w:r>
       <w:r>
         <w:rPr>
@@ -1545,184 +1548,15 @@
           <w:sz w:val="24"/>
           <w:szCs w:val="24"/>
         </w:rPr>
-        <w:t xml:space="preserve"> (8</w:t>
+        <w:t>→</w:t>
       </w:r>
       <w:r>
         <w:rPr>
           <w:rFonts w:ascii="Cardo" w:eastAsia="Cardo" w:hAnsi="Cardo" w:cs="Cardo"/>
           <w:sz w:val="24"/>
           <w:szCs w:val="24"/>
-          <w:vertAlign w:val="superscript"/>
-        </w:rPr>
-        <w:t>th</w:t>
-      </w:r>
-      <w:r>
-        <w:rPr>
-          <w:rFonts w:ascii="Cardo" w:eastAsia="Cardo" w:hAnsi="Cardo" w:cs="Cardo"/>
-          <w:sz w:val="24"/>
-          <w:szCs w:val="24"/>
-        </w:rPr>
-        <w:t xml:space="preserve"> </w:t>
-      </w:r>
-      <w:r>
-        <w:rPr>
-          <w:rFonts w:ascii="Cardo" w:eastAsia="Cardo" w:hAnsi="Cardo" w:cs="Cardo"/>
-          <w:sz w:val="24"/>
-          <w:szCs w:val="24"/>
-        </w:rPr>
-        <w:t>July</w:t>
-      </w:r>
-      <w:r>
-        <w:rPr>
-          <w:rFonts w:ascii="Cardo" w:eastAsia="Cardo" w:hAnsi="Cardo" w:cs="Cardo"/>
-          <w:sz w:val="24"/>
-          <w:szCs w:val="24"/>
-        </w:rPr>
-        <w:t xml:space="preserve"> 202</w:t>
-      </w:r>
-      <w:r>
-        <w:rPr>
-          <w:rFonts w:ascii="Cardo" w:eastAsia="Cardo" w:hAnsi="Cardo" w:cs="Cardo"/>
-          <w:sz w:val="24"/>
-          <w:szCs w:val="24"/>
-        </w:rPr>
-        <w:t>1</w:t>
-      </w:r>
-      <w:r>
-        <w:rPr>
-          <w:rFonts w:ascii="Cardo" w:eastAsia="Cardo" w:hAnsi="Cardo" w:cs="Cardo"/>
-          <w:sz w:val="24"/>
-          <w:szCs w:val="24"/>
-        </w:rPr>
-        <w:t xml:space="preserve">, </w:t>
-      </w:r>
-      <w:r>
-        <w:rPr>
-          <w:rFonts w:ascii="Cardo" w:eastAsia="Cardo" w:hAnsi="Cardo" w:cs="Cardo"/>
-          <w:sz w:val="24"/>
-          <w:szCs w:val="24"/>
-        </w:rPr>
-        <w:t>6</w:t>
-      </w:r>
-      <w:r>
-        <w:rPr>
-          <w:rFonts w:ascii="Cardo" w:eastAsia="Cardo" w:hAnsi="Cardo" w:cs="Cardo"/>
-          <w:sz w:val="24"/>
-          <w:szCs w:val="24"/>
-        </w:rPr>
-        <w:t>:</w:t>
-      </w:r>
-      <w:r>
-        <w:rPr>
-          <w:rFonts w:ascii="Cardo" w:eastAsia="Cardo" w:hAnsi="Cardo" w:cs="Cardo"/>
-          <w:sz w:val="24"/>
-          <w:szCs w:val="24"/>
-        </w:rPr>
-        <w:t>0</w:t>
-      </w:r>
-      <w:r>
-        <w:rPr>
-          <w:rFonts w:ascii="Cardo" w:eastAsia="Cardo" w:hAnsi="Cardo" w:cs="Cardo"/>
-          <w:sz w:val="24"/>
-          <w:szCs w:val="24"/>
-        </w:rPr>
-        <w:t>0</w:t>
-      </w:r>
-      <w:r>
-        <w:rPr>
-          <w:rFonts w:ascii="Cardo" w:eastAsia="Cardo" w:hAnsi="Cardo" w:cs="Cardo"/>
-          <w:sz w:val="24"/>
-          <w:szCs w:val="24"/>
-        </w:rPr>
-        <w:t xml:space="preserve"> p</w:t>
-      </w:r>
-      <w:r>
-        <w:rPr>
-          <w:rFonts w:ascii="Cardo" w:eastAsia="Cardo" w:hAnsi="Cardo" w:cs="Cardo"/>
-          <w:sz w:val="24"/>
-          <w:szCs w:val="24"/>
-        </w:rPr>
-        <w:t xml:space="preserve">.m – </w:t>
-      </w:r>
-      <w:r>
-        <w:rPr>
-          <w:rFonts w:ascii="Cardo" w:eastAsia="Cardo" w:hAnsi="Cardo" w:cs="Cardo"/>
-          <w:sz w:val="24"/>
-          <w:szCs w:val="24"/>
-        </w:rPr>
-        <w:t>7</w:t>
-      </w:r>
-      <w:r>
-        <w:rPr>
-          <w:rFonts w:ascii="Cardo" w:eastAsia="Cardo" w:hAnsi="Cardo" w:cs="Cardo"/>
-          <w:sz w:val="24"/>
-          <w:szCs w:val="24"/>
-        </w:rPr>
-        <w:t>:</w:t>
-      </w:r>
-      <w:r>
-        <w:rPr>
-          <w:rFonts w:ascii="Cardo" w:eastAsia="Cardo" w:hAnsi="Cardo" w:cs="Cardo"/>
-          <w:sz w:val="24"/>
-          <w:szCs w:val="24"/>
-        </w:rPr>
-        <w:t>1</w:t>
-      </w:r>
-      <w:r>
-        <w:rPr>
-          <w:rFonts w:ascii="Cardo" w:eastAsia="Cardo" w:hAnsi="Cardo" w:cs="Cardo"/>
-          <w:sz w:val="24"/>
-          <w:szCs w:val="24"/>
-        </w:rPr>
-        <w:t xml:space="preserve">0 </w:t>
-      </w:r>
-      <w:r>
-        <w:rPr>
-          <w:rFonts w:ascii="Cardo" w:eastAsia="Cardo" w:hAnsi="Cardo" w:cs="Cardo"/>
-          <w:sz w:val="24"/>
-          <w:szCs w:val="24"/>
-        </w:rPr>
-        <w:t>p</w:t>
-      </w:r>
-      <w:r>
-        <w:rPr>
-          <w:rFonts w:ascii="Cardo" w:eastAsia="Cardo" w:hAnsi="Cardo" w:cs="Cardo"/>
-          <w:sz w:val="24"/>
-          <w:szCs w:val="24"/>
-        </w:rPr>
-        <w:t>.m</w:t>
-      </w:r>
-      <w:r>
-        <w:rPr>
-          <w:rFonts w:ascii="Cardo" w:eastAsia="Cardo" w:hAnsi="Cardo" w:cs="Cardo"/>
-          <w:sz w:val="24"/>
-          <w:szCs w:val="24"/>
-        </w:rPr>
-        <w:t>)</w:t>
-      </w:r>
-      <w:r>
-        <w:rPr>
-          <w:rFonts w:ascii="Cardo" w:eastAsia="Cardo" w:hAnsi="Cardo" w:cs="Cardo"/>
-          <w:sz w:val="24"/>
-          <w:szCs w:val="24"/>
-        </w:rPr>
-        <w:t xml:space="preserve"> → 2</w:t>
-      </w:r>
-      <w:r>
-        <w:rPr>
-          <w:rFonts w:ascii="Cardo" w:eastAsia="Cardo" w:hAnsi="Cardo" w:cs="Cardo"/>
-          <w:sz w:val="24"/>
-          <w:szCs w:val="24"/>
-        </w:rPr>
-        <w:t>0</w:t>
-      </w:r>
-      <w:r>
-        <w:rPr>
-          <w:rFonts w:ascii="Cardo" w:eastAsia="Cardo" w:hAnsi="Cardo" w:cs="Cardo"/>
-          <w:sz w:val="24"/>
-          <w:szCs w:val="24"/>
-        </w:rPr>
-        <w:t>%</w:t>
+        </w:rPr>
+        <w:t xml:space="preserve"> 21%</w:t>
       </w:r>
     </w:p>
     <w:p>
@@ -1743,7 +1577,7 @@
           <w:sz w:val="24"/>
           <w:szCs w:val="24"/>
         </w:rPr>
-        <w:t xml:space="preserve">Projects → </w:t>
+        <w:t>Quizes</w:t>
       </w:r>
       <w:r>
         <w:rPr>
@@ -1751,7 +1585,7 @@
           <w:sz w:val="24"/>
           <w:szCs w:val="24"/>
         </w:rPr>
-        <w:t>3</w:t>
+        <w:t xml:space="preserve"> → </w:t>
       </w:r>
       <w:r>
         <w:rPr>
@@ -1759,7 +1593,7 @@
           <w:sz w:val="24"/>
           <w:szCs w:val="24"/>
         </w:rPr>
-        <w:t>0</w:t>
+        <w:t>9</w:t>
       </w:r>
       <w:r>
         <w:rPr>
@@ -1772,250 +1606,59 @@
     </w:p>
     <w:p>
       <w:pPr>
-        <w:numPr>
-          <w:ilvl w:val="0"/>
-          <w:numId w:val="2"/>
-        </w:numPr>
-        <w:rPr>
-          <w:rFonts w:ascii="Times New Roman" w:eastAsia="Times New Roman" w:hAnsi="Times New Roman" w:cs="Times New Roman"/>
-          <w:sz w:val="24"/>
-          <w:szCs w:val="24"/>
-        </w:rPr>
-      </w:pPr>
-      <w:r>
         <w:rPr>
           <w:rFonts w:ascii="Cardo" w:eastAsia="Cardo" w:hAnsi="Cardo" w:cs="Cardo"/>
           <w:sz w:val="24"/>
           <w:szCs w:val="24"/>
         </w:rPr>
-        <w:t>Quiz</w:t>
-      </w:r>
-      <w:r>
+      </w:pPr>
+    </w:p>
+    <w:p>
+      <w:pPr>
         <w:rPr>
           <w:rFonts w:ascii="Cardo" w:eastAsia="Cardo" w:hAnsi="Cardo" w:cs="Cardo"/>
-          <w:sz w:val="24"/>
-          <w:szCs w:val="24"/>
-        </w:rPr>
-        <w:t>#</w:t>
-      </w:r>
+          <w:b/>
+          <w:bCs/>
+          <w:sz w:val="24"/>
+          <w:szCs w:val="24"/>
+          <w:u w:val="single"/>
+        </w:rPr>
+      </w:pPr>
       <w:r>
         <w:rPr>
           <w:rFonts w:ascii="Cardo" w:eastAsia="Cardo" w:hAnsi="Cardo" w:cs="Cardo"/>
-          <w:sz w:val="24"/>
-          <w:szCs w:val="24"/>
-        </w:rPr>
-        <w:t>2</w:t>
-      </w:r>
-      <w:r>
+          <w:b/>
+          <w:bCs/>
+          <w:sz w:val="24"/>
+          <w:szCs w:val="24"/>
+          <w:u w:val="single"/>
+        </w:rPr>
+        <w:t>Exams will be held in class. If you cannot attend to an Exam please let me know in advance.</w:t>
+      </w:r>
+    </w:p>
+    <w:p>
+      <w:pPr>
         <w:rPr>
           <w:rFonts w:ascii="Cardo" w:eastAsia="Cardo" w:hAnsi="Cardo" w:cs="Cardo"/>
-          <w:sz w:val="24"/>
-          <w:szCs w:val="24"/>
-        </w:rPr>
-        <w:t>/Final exam</w:t>
-      </w:r>
+          <w:b/>
+          <w:bCs/>
+          <w:sz w:val="24"/>
+          <w:szCs w:val="24"/>
+          <w:u w:val="single"/>
+        </w:rPr>
+      </w:pPr>
       <w:r>
         <w:rPr>
           <w:rFonts w:ascii="Cardo" w:eastAsia="Cardo" w:hAnsi="Cardo" w:cs="Cardo"/>
-          <w:sz w:val="24"/>
-          <w:szCs w:val="24"/>
-        </w:rPr>
-        <w:t xml:space="preserve"> (</w:t>
-      </w:r>
-      <w:r>
-        <w:rPr>
-          <w:rFonts w:ascii="Cardo" w:eastAsia="Cardo" w:hAnsi="Cardo" w:cs="Cardo"/>
-          <w:sz w:val="24"/>
-          <w:szCs w:val="24"/>
-        </w:rPr>
-        <w:t>29</w:t>
-      </w:r>
-      <w:r>
-        <w:rPr>
-          <w:rFonts w:ascii="Cardo" w:eastAsia="Cardo" w:hAnsi="Cardo" w:cs="Cardo"/>
-          <w:sz w:val="24"/>
-          <w:szCs w:val="24"/>
-          <w:vertAlign w:val="superscript"/>
-        </w:rPr>
-        <w:t>th</w:t>
-      </w:r>
-      <w:r>
-        <w:rPr>
-          <w:rFonts w:ascii="Cardo" w:eastAsia="Cardo" w:hAnsi="Cardo" w:cs="Cardo"/>
-          <w:sz w:val="24"/>
-          <w:szCs w:val="24"/>
-        </w:rPr>
-        <w:t xml:space="preserve"> </w:t>
-      </w:r>
-      <w:r>
-        <w:rPr>
-          <w:rFonts w:ascii="Cardo" w:eastAsia="Cardo" w:hAnsi="Cardo" w:cs="Cardo"/>
-          <w:sz w:val="24"/>
-          <w:szCs w:val="24"/>
-        </w:rPr>
-        <w:t>July</w:t>
-      </w:r>
-      <w:r>
-        <w:rPr>
-          <w:rFonts w:ascii="Cardo" w:eastAsia="Cardo" w:hAnsi="Cardo" w:cs="Cardo"/>
-          <w:sz w:val="24"/>
-          <w:szCs w:val="24"/>
-        </w:rPr>
-        <w:t xml:space="preserve"> 2021</w:t>
-      </w:r>
-      <w:r>
-        <w:rPr>
-          <w:rFonts w:ascii="Cardo" w:eastAsia="Cardo" w:hAnsi="Cardo" w:cs="Cardo"/>
-          <w:sz w:val="24"/>
-          <w:szCs w:val="24"/>
-        </w:rPr>
-        <w:t xml:space="preserve">, </w:t>
-      </w:r>
-      <w:r>
-        <w:rPr>
-          <w:rFonts w:ascii="Cardo" w:eastAsia="Cardo" w:hAnsi="Cardo" w:cs="Cardo"/>
-          <w:sz w:val="24"/>
-          <w:szCs w:val="24"/>
-        </w:rPr>
-        <w:t>6</w:t>
-      </w:r>
-      <w:r>
-        <w:rPr>
-          <w:rFonts w:ascii="Cardo" w:eastAsia="Cardo" w:hAnsi="Cardo" w:cs="Cardo"/>
-          <w:sz w:val="24"/>
-          <w:szCs w:val="24"/>
-        </w:rPr>
-        <w:t>:</w:t>
-      </w:r>
-      <w:r>
-        <w:rPr>
-          <w:rFonts w:ascii="Cardo" w:eastAsia="Cardo" w:hAnsi="Cardo" w:cs="Cardo"/>
-          <w:sz w:val="24"/>
-          <w:szCs w:val="24"/>
-        </w:rPr>
-        <w:t>0</w:t>
-      </w:r>
-      <w:r>
-        <w:rPr>
-          <w:rFonts w:ascii="Cardo" w:eastAsia="Cardo" w:hAnsi="Cardo" w:cs="Cardo"/>
-          <w:sz w:val="24"/>
-          <w:szCs w:val="24"/>
-        </w:rPr>
-        <w:t xml:space="preserve">0 </w:t>
-      </w:r>
-      <w:r>
-        <w:rPr>
-          <w:rFonts w:ascii="Cardo" w:eastAsia="Cardo" w:hAnsi="Cardo" w:cs="Cardo"/>
-          <w:sz w:val="24"/>
-          <w:szCs w:val="24"/>
-        </w:rPr>
-        <w:t>p</w:t>
-      </w:r>
-      <w:r>
-        <w:rPr>
-          <w:rFonts w:ascii="Cardo" w:eastAsia="Cardo" w:hAnsi="Cardo" w:cs="Cardo"/>
-          <w:sz w:val="24"/>
-          <w:szCs w:val="24"/>
-        </w:rPr>
-        <w:t xml:space="preserve">.m – </w:t>
-      </w:r>
-      <w:r>
-        <w:rPr>
-          <w:rFonts w:ascii="Cardo" w:eastAsia="Cardo" w:hAnsi="Cardo" w:cs="Cardo"/>
-          <w:sz w:val="24"/>
-          <w:szCs w:val="24"/>
-        </w:rPr>
-        <w:t>7</w:t>
-      </w:r>
-      <w:r>
-        <w:rPr>
-          <w:rFonts w:ascii="Cardo" w:eastAsia="Cardo" w:hAnsi="Cardo" w:cs="Cardo"/>
-          <w:sz w:val="24"/>
-          <w:szCs w:val="24"/>
-        </w:rPr>
-        <w:t>:</w:t>
-      </w:r>
-      <w:r>
-        <w:rPr>
-          <w:rFonts w:ascii="Cardo" w:eastAsia="Cardo" w:hAnsi="Cardo" w:cs="Cardo"/>
-          <w:sz w:val="24"/>
-          <w:szCs w:val="24"/>
-        </w:rPr>
-        <w:t>3</w:t>
-      </w:r>
-      <w:r>
-        <w:rPr>
-          <w:rFonts w:ascii="Cardo" w:eastAsia="Cardo" w:hAnsi="Cardo" w:cs="Cardo"/>
-          <w:sz w:val="24"/>
-          <w:szCs w:val="24"/>
-        </w:rPr>
-        <w:t>0</w:t>
-      </w:r>
-      <w:r>
-        <w:rPr>
-          <w:rFonts w:ascii="Cardo" w:eastAsia="Cardo" w:hAnsi="Cardo" w:cs="Cardo"/>
-          <w:sz w:val="24"/>
-          <w:szCs w:val="24"/>
-        </w:rPr>
-        <w:t xml:space="preserve"> </w:t>
-      </w:r>
-      <w:r>
-        <w:rPr>
-          <w:rFonts w:ascii="Cardo" w:eastAsia="Cardo" w:hAnsi="Cardo" w:cs="Cardo"/>
-          <w:sz w:val="24"/>
-          <w:szCs w:val="24"/>
-        </w:rPr>
-        <w:t>p</w:t>
-      </w:r>
-      <w:r>
-        <w:rPr>
-          <w:rFonts w:ascii="Cardo" w:eastAsia="Cardo" w:hAnsi="Cardo" w:cs="Cardo"/>
-          <w:sz w:val="24"/>
-          <w:szCs w:val="24"/>
-        </w:rPr>
-        <w:t>.m</w:t>
-      </w:r>
-      <w:r>
-        <w:rPr>
-          <w:rFonts w:ascii="Cardo" w:eastAsia="Cardo" w:hAnsi="Cardo" w:cs="Cardo"/>
-          <w:sz w:val="24"/>
-          <w:szCs w:val="24"/>
-        </w:rPr>
-        <w:t>)</w:t>
-      </w:r>
-      <w:r>
-        <w:rPr>
-          <w:rFonts w:ascii="Cardo" w:eastAsia="Cardo" w:hAnsi="Cardo" w:cs="Cardo"/>
-          <w:sz w:val="24"/>
-          <w:szCs w:val="24"/>
-        </w:rPr>
-        <w:t xml:space="preserve"> → </w:t>
-      </w:r>
-      <w:r>
-        <w:rPr>
-          <w:rFonts w:ascii="Cardo" w:eastAsia="Cardo" w:hAnsi="Cardo" w:cs="Cardo"/>
-          <w:sz w:val="24"/>
-          <w:szCs w:val="24"/>
-        </w:rPr>
-        <w:t>20</w:t>
-      </w:r>
-      <w:r>
-        <w:rPr>
-          <w:rFonts w:ascii="Cardo" w:eastAsia="Cardo" w:hAnsi="Cardo" w:cs="Cardo"/>
-          <w:sz w:val="24"/>
-          <w:szCs w:val="24"/>
-        </w:rPr>
-        <w:t xml:space="preserve">% </w:t>
-      </w:r>
-    </w:p>
-    <w:p>
-      <w:pPr>
-        <w:rPr>
-          <w:rFonts w:ascii="Cardo" w:eastAsia="Cardo" w:hAnsi="Cardo" w:cs="Cardo"/>
-          <w:sz w:val="24"/>
-          <w:szCs w:val="24"/>
-        </w:rPr>
-      </w:pPr>
+          <w:b/>
+          <w:bCs/>
+          <w:sz w:val="24"/>
+          <w:szCs w:val="24"/>
+          <w:u w:val="single"/>
+        </w:rPr>
+        <w:lastRenderedPageBreak/>
+        <w:t xml:space="preserve">Depending on the situation I might give an extra credit lab for students. </w:t>
+      </w:r>
     </w:p>
     <w:p>
       <w:pPr>
@@ -2047,7 +1690,6 @@
           <w:sz w:val="24"/>
           <w:szCs w:val="24"/>
         </w:rPr>
-        <w:lastRenderedPageBreak/>
         <w:t>At the end of the semester, final grades will be determined as follows:</w:t>
       </w:r>
     </w:p>
@@ -2227,6 +1869,2261 @@
         </w:rPr>
         <w:t>60: D-</w:t>
       </w:r>
+    </w:p>
+    <w:p>
+      <w:pPr>
+        <w:spacing w:after="240"/>
+        <w:rPr>
+          <w:rFonts w:ascii="Times New Roman" w:eastAsia="Times New Roman" w:hAnsi="Times New Roman" w:cs="Times New Roman"/>
+          <w:sz w:val="24"/>
+          <w:szCs w:val="24"/>
+        </w:rPr>
+      </w:pPr>
+    </w:p>
+    <w:p>
+      <w:pPr>
+        <w:spacing w:after="240"/>
+        <w:rPr>
+          <w:rFonts w:ascii="Times New Roman" w:eastAsia="Times New Roman" w:hAnsi="Times New Roman" w:cs="Times New Roman"/>
+          <w:sz w:val="24"/>
+          <w:szCs w:val="24"/>
+        </w:rPr>
+      </w:pPr>
+    </w:p>
+    <w:p>
+      <w:pPr>
+        <w:spacing w:after="240"/>
+        <w:rPr>
+          <w:rFonts w:ascii="Times New Roman" w:eastAsia="Times New Roman" w:hAnsi="Times New Roman" w:cs="Times New Roman"/>
+          <w:sz w:val="24"/>
+          <w:szCs w:val="24"/>
+        </w:rPr>
+      </w:pPr>
+    </w:p>
+    <w:p>
+      <w:pPr>
+        <w:spacing w:after="240"/>
+        <w:rPr>
+          <w:rFonts w:ascii="Times New Roman" w:eastAsia="Times New Roman" w:hAnsi="Times New Roman" w:cs="Times New Roman"/>
+          <w:sz w:val="24"/>
+          <w:szCs w:val="24"/>
+        </w:rPr>
+      </w:pPr>
+    </w:p>
+    <w:p>
+      <w:pPr>
+        <w:spacing w:after="240"/>
+        <w:rPr>
+          <w:rFonts w:ascii="Times New Roman" w:eastAsia="Times New Roman" w:hAnsi="Times New Roman" w:cs="Times New Roman"/>
+          <w:sz w:val="24"/>
+          <w:szCs w:val="24"/>
+        </w:rPr>
+      </w:pPr>
+    </w:p>
+    <w:p>
+      <w:pPr>
+        <w:spacing w:after="240"/>
+        <w:rPr>
+          <w:rFonts w:ascii="Times New Roman" w:eastAsia="Times New Roman" w:hAnsi="Times New Roman" w:cs="Times New Roman"/>
+          <w:sz w:val="24"/>
+          <w:szCs w:val="24"/>
+        </w:rPr>
+      </w:pPr>
+    </w:p>
+    <w:p>
+      <w:pPr>
+        <w:spacing w:after="240"/>
+        <w:rPr>
+          <w:rFonts w:ascii="Times New Roman" w:eastAsia="Times New Roman" w:hAnsi="Times New Roman" w:cs="Times New Roman"/>
+          <w:sz w:val="24"/>
+          <w:szCs w:val="24"/>
+        </w:rPr>
+      </w:pPr>
+    </w:p>
+    <w:p>
+      <w:pPr>
+        <w:spacing w:after="240"/>
+        <w:rPr>
+          <w:rFonts w:ascii="Times New Roman" w:eastAsia="Times New Roman" w:hAnsi="Times New Roman" w:cs="Times New Roman"/>
+          <w:sz w:val="24"/>
+          <w:szCs w:val="24"/>
+        </w:rPr>
+      </w:pPr>
+    </w:p>
+    <w:p>
+      <w:pPr>
+        <w:spacing w:after="240"/>
+        <w:rPr>
+          <w:rFonts w:ascii="Times New Roman" w:eastAsia="Times New Roman" w:hAnsi="Times New Roman" w:cs="Times New Roman"/>
+          <w:sz w:val="24"/>
+          <w:szCs w:val="24"/>
+        </w:rPr>
+      </w:pPr>
+    </w:p>
+    <w:p>
+      <w:pPr>
+        <w:spacing w:after="240"/>
+        <w:rPr>
+          <w:rFonts w:ascii="Times New Roman" w:eastAsia="Times New Roman" w:hAnsi="Times New Roman" w:cs="Times New Roman"/>
+          <w:sz w:val="24"/>
+          <w:szCs w:val="24"/>
+        </w:rPr>
+      </w:pPr>
+    </w:p>
+    <w:p>
+      <w:pPr>
+        <w:spacing w:after="240"/>
+        <w:rPr>
+          <w:rFonts w:ascii="Times New Roman" w:eastAsia="Times New Roman" w:hAnsi="Times New Roman" w:cs="Times New Roman"/>
+          <w:sz w:val="24"/>
+          <w:szCs w:val="24"/>
+        </w:rPr>
+      </w:pPr>
+    </w:p>
+    <w:p>
+      <w:pPr>
+        <w:spacing w:after="240"/>
+        <w:rPr>
+          <w:rFonts w:ascii="Times New Roman" w:eastAsia="Times New Roman" w:hAnsi="Times New Roman" w:cs="Times New Roman"/>
+          <w:sz w:val="24"/>
+          <w:szCs w:val="24"/>
+        </w:rPr>
+      </w:pPr>
+    </w:p>
+    <w:p>
+      <w:pPr>
+        <w:spacing w:after="240"/>
+        <w:rPr>
+          <w:rFonts w:ascii="Times New Roman" w:eastAsia="Times New Roman" w:hAnsi="Times New Roman" w:cs="Times New Roman"/>
+          <w:sz w:val="24"/>
+          <w:szCs w:val="24"/>
+        </w:rPr>
+      </w:pPr>
+    </w:p>
+    <w:p>
+      <w:pPr>
+        <w:spacing w:after="240"/>
+        <w:rPr>
+          <w:rFonts w:ascii="Times New Roman" w:eastAsia="Times New Roman" w:hAnsi="Times New Roman" w:cs="Times New Roman"/>
+          <w:sz w:val="24"/>
+          <w:szCs w:val="24"/>
+        </w:rPr>
+      </w:pPr>
+    </w:p>
+    <w:p>
+      <w:pPr>
+        <w:spacing w:after="240"/>
+        <w:rPr>
+          <w:rFonts w:ascii="Times New Roman" w:eastAsia="Times New Roman" w:hAnsi="Times New Roman" w:cs="Times New Roman"/>
+          <w:sz w:val="24"/>
+          <w:szCs w:val="24"/>
+        </w:rPr>
+      </w:pPr>
+    </w:p>
+    <w:p>
+      <w:pPr>
+        <w:spacing w:after="240"/>
+        <w:rPr>
+          <w:rFonts w:ascii="Times New Roman" w:eastAsia="Times New Roman" w:hAnsi="Times New Roman" w:cs="Times New Roman"/>
+          <w:sz w:val="24"/>
+          <w:szCs w:val="24"/>
+        </w:rPr>
+      </w:pPr>
+    </w:p>
+    <w:p>
+      <w:pPr>
+        <w:spacing w:after="240"/>
+        <w:rPr>
+          <w:rFonts w:ascii="Times New Roman" w:eastAsia="Times New Roman" w:hAnsi="Times New Roman" w:cs="Times New Roman"/>
+          <w:sz w:val="24"/>
+          <w:szCs w:val="24"/>
+        </w:rPr>
+      </w:pPr>
+    </w:p>
+    <w:p>
+      <w:pPr>
+        <w:spacing w:after="240"/>
+        <w:rPr>
+          <w:rFonts w:ascii="Times New Roman" w:eastAsia="Times New Roman" w:hAnsi="Times New Roman" w:cs="Times New Roman"/>
+          <w:sz w:val="24"/>
+          <w:szCs w:val="24"/>
+        </w:rPr>
+      </w:pPr>
+    </w:p>
+    <w:p>
+      <w:pPr>
+        <w:spacing w:after="240"/>
+        <w:rPr>
+          <w:rFonts w:ascii="Times New Roman" w:eastAsia="Times New Roman" w:hAnsi="Times New Roman" w:cs="Times New Roman"/>
+          <w:sz w:val="24"/>
+          <w:szCs w:val="24"/>
+        </w:rPr>
+      </w:pPr>
+    </w:p>
+    <w:p>
+      <w:pPr>
+        <w:spacing w:after="240"/>
+        <w:rPr>
+          <w:rFonts w:ascii="Times New Roman" w:eastAsia="Times New Roman" w:hAnsi="Times New Roman" w:cs="Times New Roman"/>
+          <w:sz w:val="24"/>
+          <w:szCs w:val="24"/>
+        </w:rPr>
+      </w:pPr>
+    </w:p>
+    <w:p>
+      <w:pPr>
+        <w:spacing w:after="240"/>
+        <w:rPr>
+          <w:rFonts w:ascii="Times New Roman" w:eastAsia="Times New Roman" w:hAnsi="Times New Roman" w:cs="Times New Roman"/>
+          <w:sz w:val="24"/>
+          <w:szCs w:val="24"/>
+        </w:rPr>
+      </w:pPr>
+    </w:p>
+    <w:p>
+      <w:pPr>
+        <w:spacing w:after="240"/>
+        <w:rPr>
+          <w:rFonts w:ascii="Times New Roman" w:eastAsia="Times New Roman" w:hAnsi="Times New Roman" w:cs="Times New Roman"/>
+          <w:sz w:val="24"/>
+          <w:szCs w:val="24"/>
+        </w:rPr>
+      </w:pPr>
+    </w:p>
+    <w:p>
+      <w:pPr>
+        <w:spacing w:after="240"/>
+        <w:rPr>
+          <w:rFonts w:ascii="Times New Roman" w:eastAsia="Times New Roman" w:hAnsi="Times New Roman" w:cs="Times New Roman"/>
+          <w:sz w:val="24"/>
+          <w:szCs w:val="24"/>
+        </w:rPr>
+      </w:pPr>
+    </w:p>
+    <w:p>
+      <w:pPr>
+        <w:spacing w:after="240"/>
+        <w:rPr>
+          <w:rFonts w:ascii="Times New Roman" w:eastAsia="Times New Roman" w:hAnsi="Times New Roman" w:cs="Times New Roman"/>
+          <w:sz w:val="24"/>
+          <w:szCs w:val="24"/>
+        </w:rPr>
+      </w:pPr>
+    </w:p>
+    <w:p>
+      <w:pPr>
+        <w:spacing w:after="240"/>
+        <w:rPr>
+          <w:rFonts w:ascii="Times New Roman" w:eastAsia="Times New Roman" w:hAnsi="Times New Roman" w:cs="Times New Roman"/>
+          <w:sz w:val="24"/>
+          <w:szCs w:val="24"/>
+        </w:rPr>
+      </w:pPr>
+    </w:p>
+    <w:p>
+      <w:pPr>
+        <w:spacing w:after="240"/>
+        <w:rPr>
+          <w:rFonts w:ascii="Times New Roman" w:eastAsia="Times New Roman" w:hAnsi="Times New Roman" w:cs="Times New Roman"/>
+          <w:sz w:val="24"/>
+          <w:szCs w:val="24"/>
+        </w:rPr>
+      </w:pPr>
+    </w:p>
+    <w:p>
+      <w:pPr>
+        <w:spacing w:after="240"/>
+        <w:rPr>
+          <w:rFonts w:ascii="Times New Roman" w:eastAsia="Times New Roman" w:hAnsi="Times New Roman" w:cs="Times New Roman"/>
+          <w:sz w:val="24"/>
+          <w:szCs w:val="24"/>
+        </w:rPr>
+      </w:pPr>
+    </w:p>
+    <w:p>
+      <w:pPr>
+        <w:spacing w:after="240"/>
+        <w:rPr>
+          <w:rFonts w:ascii="Times New Roman" w:eastAsia="Times New Roman" w:hAnsi="Times New Roman" w:cs="Times New Roman"/>
+          <w:sz w:val="24"/>
+          <w:szCs w:val="24"/>
+        </w:rPr>
+      </w:pPr>
+    </w:p>
+    <w:p>
+      <w:pPr>
+        <w:spacing w:after="240"/>
+        <w:rPr>
+          <w:rFonts w:ascii="Times New Roman" w:eastAsia="Times New Roman" w:hAnsi="Times New Roman" w:cs="Times New Roman"/>
+          <w:sz w:val="24"/>
+          <w:szCs w:val="24"/>
+        </w:rPr>
+      </w:pPr>
+    </w:p>
+    <w:p>
+      <w:pPr>
+        <w:spacing w:after="240"/>
+        <w:rPr>
+          <w:rFonts w:ascii="Times New Roman" w:eastAsia="Times New Roman" w:hAnsi="Times New Roman" w:cs="Times New Roman"/>
+          <w:sz w:val="24"/>
+          <w:szCs w:val="24"/>
+        </w:rPr>
+      </w:pPr>
+    </w:p>
+    <w:p>
+      <w:pPr>
+        <w:spacing w:after="240"/>
+        <w:rPr>
+          <w:rFonts w:ascii="Times New Roman" w:eastAsia="Times New Roman" w:hAnsi="Times New Roman" w:cs="Times New Roman"/>
+          <w:sz w:val="24"/>
+          <w:szCs w:val="24"/>
+        </w:rPr>
+      </w:pPr>
+    </w:p>
+    <w:p>
+      <w:pPr>
+        <w:spacing w:after="240"/>
+        <w:rPr>
+          <w:rFonts w:ascii="Times New Roman" w:eastAsia="Times New Roman" w:hAnsi="Times New Roman" w:cs="Times New Roman"/>
+          <w:sz w:val="24"/>
+          <w:szCs w:val="24"/>
+        </w:rPr>
+      </w:pPr>
+    </w:p>
+    <w:p>
+      <w:pPr>
+        <w:spacing w:after="240"/>
+        <w:rPr>
+          <w:rFonts w:ascii="Times New Roman" w:eastAsia="Times New Roman" w:hAnsi="Times New Roman" w:cs="Times New Roman"/>
+          <w:sz w:val="24"/>
+          <w:szCs w:val="24"/>
+        </w:rPr>
+      </w:pPr>
+    </w:p>
+    <w:p>
+      <w:pPr>
+        <w:spacing w:after="240"/>
+        <w:rPr>
+          <w:rFonts w:ascii="Times New Roman" w:eastAsia="Times New Roman" w:hAnsi="Times New Roman" w:cs="Times New Roman"/>
+          <w:sz w:val="24"/>
+          <w:szCs w:val="24"/>
+        </w:rPr>
+      </w:pPr>
+    </w:p>
+    <w:p>
+      <w:pPr>
+        <w:spacing w:after="240"/>
+        <w:rPr>
+          <w:rFonts w:ascii="Times New Roman" w:eastAsia="Times New Roman" w:hAnsi="Times New Roman" w:cs="Times New Roman"/>
+          <w:sz w:val="24"/>
+          <w:szCs w:val="24"/>
+        </w:rPr>
+      </w:pPr>
+    </w:p>
+    <w:p>
+      <w:pPr>
+        <w:spacing w:after="240"/>
+        <w:rPr>
+          <w:rFonts w:ascii="Times New Roman" w:eastAsia="Times New Roman" w:hAnsi="Times New Roman" w:cs="Times New Roman"/>
+          <w:sz w:val="24"/>
+          <w:szCs w:val="24"/>
+        </w:rPr>
+      </w:pPr>
+    </w:p>
+    <w:p>
+      <w:pPr>
+        <w:spacing w:after="240"/>
+        <w:rPr>
+          <w:rFonts w:ascii="Times New Roman" w:eastAsia="Times New Roman" w:hAnsi="Times New Roman" w:cs="Times New Roman"/>
+          <w:sz w:val="24"/>
+          <w:szCs w:val="24"/>
+        </w:rPr>
+      </w:pPr>
+    </w:p>
+    <w:p>
+      <w:pPr>
+        <w:spacing w:after="240"/>
+        <w:rPr>
+          <w:rFonts w:ascii="Times New Roman" w:eastAsia="Times New Roman" w:hAnsi="Times New Roman" w:cs="Times New Roman"/>
+          <w:sz w:val="24"/>
+          <w:szCs w:val="24"/>
+        </w:rPr>
+      </w:pPr>
+    </w:p>
+    <w:p>
+      <w:pPr>
+        <w:spacing w:after="240"/>
+        <w:rPr>
+          <w:rFonts w:ascii="Times New Roman" w:eastAsia="Times New Roman" w:hAnsi="Times New Roman" w:cs="Times New Roman"/>
+          <w:sz w:val="24"/>
+          <w:szCs w:val="24"/>
+        </w:rPr>
+      </w:pPr>
+    </w:p>
+    <w:p>
+      <w:pPr>
+        <w:spacing w:after="240"/>
+        <w:rPr>
+          <w:rFonts w:ascii="Times New Roman" w:eastAsia="Times New Roman" w:hAnsi="Times New Roman" w:cs="Times New Roman"/>
+          <w:sz w:val="24"/>
+          <w:szCs w:val="24"/>
+        </w:rPr>
+      </w:pPr>
+      <w:r>
+        <w:rPr>
+          <w:rFonts w:ascii="Times New Roman" w:eastAsia="Times New Roman" w:hAnsi="Times New Roman" w:cs="Times New Roman"/>
+          <w:sz w:val="24"/>
+          <w:szCs w:val="24"/>
+        </w:rPr>
+        <w:lastRenderedPageBreak/>
+        <w:t>Tentative schedule for CSCI 132 summer 2022</w:t>
+      </w:r>
+    </w:p>
+    <w:tbl>
+      <w:tblPr>
+        <w:tblStyle w:val="TableGrid"/>
+        <w:tblW w:w="8925" w:type="dxa"/>
+        <w:tblLook w:val="04A0" w:firstRow="1" w:lastRow="0" w:firstColumn="1" w:lastColumn="0" w:noHBand="0" w:noVBand="1"/>
+      </w:tblPr>
+      <w:tblGrid>
+        <w:gridCol w:w="1731"/>
+        <w:gridCol w:w="1859"/>
+        <w:gridCol w:w="1999"/>
+        <w:gridCol w:w="1732"/>
+        <w:gridCol w:w="1732"/>
+      </w:tblGrid>
+      <w:tr>
+        <w:trPr>
+          <w:trHeight w:val="629"/>
+        </w:trPr>
+        <w:tc>
+          <w:tcPr>
+            <w:tcW w:w="1731" w:type="dxa"/>
+          </w:tcPr>
+          <w:p>
+            <w:pPr>
+              <w:spacing w:after="240"/>
+            </w:pPr>
+          </w:p>
+        </w:tc>
+        <w:tc>
+          <w:tcPr>
+            <w:tcW w:w="1731" w:type="dxa"/>
+          </w:tcPr>
+          <w:p>
+            <w:pPr>
+              <w:spacing w:after="240"/>
+            </w:pPr>
+          </w:p>
+        </w:tc>
+        <w:tc>
+          <w:tcPr>
+            <w:tcW w:w="1999" w:type="dxa"/>
+          </w:tcPr>
+          <w:p>
+            <w:pPr>
+              <w:spacing w:after="240"/>
+            </w:pPr>
+          </w:p>
+        </w:tc>
+        <w:tc>
+          <w:tcPr>
+            <w:tcW w:w="1732" w:type="dxa"/>
+          </w:tcPr>
+          <w:p>
+            <w:pPr>
+              <w:spacing w:after="240"/>
+            </w:pPr>
+          </w:p>
+        </w:tc>
+        <w:tc>
+          <w:tcPr>
+            <w:tcW w:w="1732" w:type="dxa"/>
+          </w:tcPr>
+          <w:p>
+            <w:pPr>
+              <w:spacing w:after="240"/>
+            </w:pPr>
+          </w:p>
+        </w:tc>
+      </w:tr>
+      <w:tr>
+        <w:trPr>
+          <w:trHeight w:val="615"/>
+        </w:trPr>
+        <w:tc>
+          <w:tcPr>
+            <w:tcW w:w="1731" w:type="dxa"/>
+          </w:tcPr>
+          <w:p>
+            <w:pPr>
+              <w:spacing w:after="240"/>
+            </w:pPr>
+            <w:r>
+              <w:t>Monday</w:t>
+            </w:r>
+          </w:p>
+        </w:tc>
+        <w:tc>
+          <w:tcPr>
+            <w:tcW w:w="1731" w:type="dxa"/>
+          </w:tcPr>
+          <w:p>
+            <w:pPr>
+              <w:spacing w:after="240"/>
+            </w:pPr>
+            <w:r>
+              <w:t>Tuesday</w:t>
+            </w:r>
+          </w:p>
+        </w:tc>
+        <w:tc>
+          <w:tcPr>
+            <w:tcW w:w="1999" w:type="dxa"/>
+          </w:tcPr>
+          <w:p>
+            <w:pPr>
+              <w:spacing w:after="240"/>
+            </w:pPr>
+            <w:r>
+              <w:t>Wednesday</w:t>
+            </w:r>
+          </w:p>
+        </w:tc>
+        <w:tc>
+          <w:tcPr>
+            <w:tcW w:w="1732" w:type="dxa"/>
+          </w:tcPr>
+          <w:p>
+            <w:pPr>
+              <w:spacing w:after="240"/>
+            </w:pPr>
+            <w:r>
+              <w:t>Thurday</w:t>
+            </w:r>
+          </w:p>
+        </w:tc>
+        <w:tc>
+          <w:tcPr>
+            <w:tcW w:w="1732" w:type="dxa"/>
+          </w:tcPr>
+          <w:p>
+            <w:pPr>
+              <w:spacing w:after="240"/>
+            </w:pPr>
+            <w:r>
+              <w:t>Friday (No classes)</w:t>
+            </w:r>
+          </w:p>
+        </w:tc>
+      </w:tr>
+      <w:tr>
+        <w:trPr>
+          <w:trHeight w:val="346"/>
+        </w:trPr>
+        <w:tc>
+          <w:tcPr>
+            <w:tcW w:w="1731" w:type="dxa"/>
+            <w:noWrap/>
+            <w:hideMark/>
+          </w:tcPr>
+          <w:p>
+            <w:pPr>
+              <w:jc w:val="right"/>
+              <w:rPr>
+                <w:rFonts w:ascii="Calibri" w:eastAsia="Times New Roman" w:hAnsi="Calibri" w:cs="Calibri"/>
+                <w:color w:val="000000"/>
+                <w:lang w:val="en-US"/>
+              </w:rPr>
+            </w:pPr>
+            <w:r>
+              <w:rPr>
+                <w:rFonts w:ascii="Calibri" w:eastAsia="Times New Roman" w:hAnsi="Calibri" w:cs="Calibri"/>
+                <w:color w:val="000000"/>
+                <w:lang w:val="en-US"/>
+              </w:rPr>
+              <w:t>27-Jun</w:t>
+            </w:r>
+          </w:p>
+          <w:p>
+            <w:pPr>
+              <w:jc w:val="right"/>
+              <w:rPr>
+                <w:rFonts w:ascii="Calibri" w:eastAsia="Times New Roman" w:hAnsi="Calibri" w:cs="Calibri"/>
+                <w:color w:val="000000"/>
+                <w:lang w:val="en-US"/>
+              </w:rPr>
+            </w:pPr>
+            <w:r>
+              <w:rPr>
+                <w:rFonts w:ascii="Calibri" w:eastAsia="Times New Roman" w:hAnsi="Calibri" w:cs="Calibri"/>
+                <w:color w:val="000000"/>
+                <w:lang w:val="en-US"/>
+              </w:rPr>
+              <w:t>Introduction</w:t>
+            </w:r>
+          </w:p>
+          <w:p>
+            <w:pPr>
+              <w:jc w:val="right"/>
+              <w:rPr>
+                <w:rFonts w:ascii="Calibri" w:eastAsia="Times New Roman" w:hAnsi="Calibri" w:cs="Calibri"/>
+                <w:color w:val="000000"/>
+                <w:lang w:val="en-US"/>
+              </w:rPr>
+            </w:pPr>
+            <w:r>
+              <w:rPr>
+                <w:rFonts w:ascii="Calibri" w:eastAsia="Times New Roman" w:hAnsi="Calibri" w:cs="Calibri"/>
+                <w:color w:val="000000"/>
+                <w:highlight w:val="yellow"/>
+                <w:lang w:val="en-US"/>
+              </w:rPr>
+              <w:t>Lab 1</w:t>
+            </w:r>
+          </w:p>
+        </w:tc>
+        <w:tc>
+          <w:tcPr>
+            <w:tcW w:w="1731" w:type="dxa"/>
+            <w:noWrap/>
+            <w:hideMark/>
+          </w:tcPr>
+          <w:p>
+            <w:pPr>
+              <w:jc w:val="right"/>
+              <w:rPr>
+                <w:rFonts w:ascii="Calibri" w:eastAsia="Times New Roman" w:hAnsi="Calibri" w:cs="Calibri"/>
+                <w:color w:val="000000"/>
+                <w:lang w:val="en-US"/>
+              </w:rPr>
+            </w:pPr>
+            <w:r>
+              <w:rPr>
+                <w:rFonts w:ascii="Calibri" w:eastAsia="Times New Roman" w:hAnsi="Calibri" w:cs="Calibri"/>
+                <w:color w:val="000000"/>
+                <w:lang w:val="en-US"/>
+              </w:rPr>
+              <w:t>28-Jun</w:t>
+            </w:r>
+          </w:p>
+          <w:p>
+            <w:pPr>
+              <w:jc w:val="right"/>
+              <w:rPr>
+                <w:rFonts w:ascii="Calibri" w:eastAsia="Times New Roman" w:hAnsi="Calibri" w:cs="Calibri"/>
+                <w:color w:val="000000"/>
+                <w:lang w:val="en-US"/>
+              </w:rPr>
+            </w:pPr>
+            <w:r>
+              <w:rPr>
+                <w:rFonts w:ascii="Calibri" w:eastAsia="Times New Roman" w:hAnsi="Calibri" w:cs="Calibri"/>
+                <w:color w:val="000000"/>
+                <w:lang w:val="en-US"/>
+              </w:rPr>
+              <w:t>Classes and objects</w:t>
+            </w:r>
+          </w:p>
+        </w:tc>
+        <w:tc>
+          <w:tcPr>
+            <w:tcW w:w="1999" w:type="dxa"/>
+            <w:noWrap/>
+            <w:hideMark/>
+          </w:tcPr>
+          <w:p>
+            <w:pPr>
+              <w:jc w:val="right"/>
+              <w:rPr>
+                <w:rFonts w:ascii="Calibri" w:eastAsia="Times New Roman" w:hAnsi="Calibri" w:cs="Calibri"/>
+                <w:color w:val="000000"/>
+                <w:lang w:val="en-US"/>
+              </w:rPr>
+            </w:pPr>
+            <w:r>
+              <w:rPr>
+                <w:rFonts w:ascii="Calibri" w:eastAsia="Times New Roman" w:hAnsi="Calibri" w:cs="Calibri"/>
+                <w:color w:val="000000"/>
+                <w:lang w:val="en-US"/>
+              </w:rPr>
+              <w:t>29-Jun</w:t>
+            </w:r>
+          </w:p>
+          <w:p>
+            <w:pPr>
+              <w:jc w:val="right"/>
+              <w:rPr>
+                <w:rFonts w:ascii="Calibri" w:eastAsia="Times New Roman" w:hAnsi="Calibri" w:cs="Calibri"/>
+                <w:color w:val="000000"/>
+                <w:lang w:val="en-US"/>
+              </w:rPr>
+            </w:pPr>
+            <w:r>
+              <w:rPr>
+                <w:rFonts w:ascii="Calibri" w:eastAsia="Times New Roman" w:hAnsi="Calibri" w:cs="Calibri"/>
+                <w:color w:val="000000"/>
+                <w:lang w:val="en-US"/>
+              </w:rPr>
+              <w:t>Control flow</w:t>
+            </w:r>
+          </w:p>
+          <w:p>
+            <w:pPr>
+              <w:jc w:val="right"/>
+              <w:rPr>
+                <w:rFonts w:ascii="Calibri" w:eastAsia="Times New Roman" w:hAnsi="Calibri" w:cs="Calibri"/>
+                <w:color w:val="000000"/>
+                <w:lang w:val="en-US"/>
+              </w:rPr>
+            </w:pPr>
+            <w:r>
+              <w:rPr>
+                <w:rFonts w:ascii="Calibri" w:eastAsia="Times New Roman" w:hAnsi="Calibri" w:cs="Calibri"/>
+                <w:color w:val="000000"/>
+                <w:highlight w:val="cyan"/>
+                <w:lang w:val="en-US"/>
+              </w:rPr>
+              <w:t>Lab 1</w:t>
+            </w:r>
+            <w:r>
+              <w:rPr>
+                <w:rFonts w:ascii="Calibri" w:eastAsia="Times New Roman" w:hAnsi="Calibri" w:cs="Calibri"/>
+                <w:color w:val="000000"/>
+                <w:lang w:val="en-US"/>
+              </w:rPr>
+              <w:t xml:space="preserve"> due</w:t>
+            </w:r>
+          </w:p>
+        </w:tc>
+        <w:tc>
+          <w:tcPr>
+            <w:tcW w:w="1732" w:type="dxa"/>
+            <w:noWrap/>
+            <w:hideMark/>
+          </w:tcPr>
+          <w:p>
+            <w:pPr>
+              <w:jc w:val="right"/>
+              <w:rPr>
+                <w:rFonts w:ascii="Calibri" w:eastAsia="Times New Roman" w:hAnsi="Calibri" w:cs="Calibri"/>
+                <w:color w:val="000000"/>
+                <w:lang w:val="en-US"/>
+              </w:rPr>
+            </w:pPr>
+            <w:r>
+              <w:rPr>
+                <w:rFonts w:ascii="Calibri" w:eastAsia="Times New Roman" w:hAnsi="Calibri" w:cs="Calibri"/>
+                <w:color w:val="000000"/>
+                <w:lang w:val="en-US"/>
+              </w:rPr>
+              <w:t>30-Jun</w:t>
+            </w:r>
+          </w:p>
+          <w:p>
+            <w:pPr>
+              <w:jc w:val="right"/>
+              <w:rPr>
+                <w:rFonts w:ascii="Calibri" w:eastAsia="Times New Roman" w:hAnsi="Calibri" w:cs="Calibri"/>
+                <w:color w:val="000000"/>
+                <w:lang w:val="en-US"/>
+              </w:rPr>
+            </w:pPr>
+            <w:r>
+              <w:rPr>
+                <w:rFonts w:ascii="Calibri" w:eastAsia="Times New Roman" w:hAnsi="Calibri" w:cs="Calibri"/>
+                <w:color w:val="000000"/>
+                <w:lang w:val="en-US"/>
+              </w:rPr>
+              <w:t>Unit tests and other tools</w:t>
+            </w:r>
+          </w:p>
+          <w:p>
+            <w:pPr>
+              <w:jc w:val="right"/>
+              <w:rPr>
+                <w:rFonts w:ascii="Calibri" w:eastAsia="Times New Roman" w:hAnsi="Calibri" w:cs="Calibri"/>
+                <w:color w:val="000000"/>
+                <w:lang w:val="en-US"/>
+              </w:rPr>
+            </w:pPr>
+            <w:r>
+              <w:rPr>
+                <w:rFonts w:ascii="Calibri" w:eastAsia="Times New Roman" w:hAnsi="Calibri" w:cs="Calibri"/>
+                <w:color w:val="000000"/>
+                <w:lang w:val="en-US"/>
+              </w:rPr>
+              <w:t>Lab 2</w:t>
+            </w:r>
+          </w:p>
+        </w:tc>
+        <w:tc>
+          <w:tcPr>
+            <w:tcW w:w="1732" w:type="dxa"/>
+            <w:noWrap/>
+            <w:hideMark/>
+          </w:tcPr>
+          <w:p>
+            <w:pPr>
+              <w:jc w:val="right"/>
+              <w:rPr>
+                <w:rFonts w:ascii="Calibri" w:eastAsia="Times New Roman" w:hAnsi="Calibri" w:cs="Calibri"/>
+                <w:color w:val="000000"/>
+                <w:lang w:val="en-US"/>
+              </w:rPr>
+            </w:pPr>
+            <w:r>
+              <w:rPr>
+                <w:rFonts w:ascii="Calibri" w:eastAsia="Times New Roman" w:hAnsi="Calibri" w:cs="Calibri"/>
+                <w:color w:val="000000"/>
+                <w:lang w:val="en-US"/>
+              </w:rPr>
+              <w:t>1-Jul</w:t>
+            </w:r>
+          </w:p>
+        </w:tc>
+      </w:tr>
+      <w:tr>
+        <w:trPr>
+          <w:trHeight w:val="346"/>
+        </w:trPr>
+        <w:tc>
+          <w:tcPr>
+            <w:tcW w:w="1731" w:type="dxa"/>
+            <w:noWrap/>
+            <w:hideMark/>
+          </w:tcPr>
+          <w:p>
+            <w:pPr>
+              <w:jc w:val="right"/>
+              <w:rPr>
+                <w:rFonts w:ascii="Calibri" w:eastAsia="Times New Roman" w:hAnsi="Calibri" w:cs="Calibri"/>
+                <w:color w:val="000000"/>
+                <w:lang w:val="en-US"/>
+              </w:rPr>
+            </w:pPr>
+            <w:r>
+              <w:rPr>
+                <w:rFonts w:ascii="Calibri" w:eastAsia="Times New Roman" w:hAnsi="Calibri" w:cs="Calibri"/>
+                <w:color w:val="000000"/>
+                <w:lang w:val="en-US"/>
+              </w:rPr>
+              <w:t>4-Jul</w:t>
+            </w:r>
+          </w:p>
+          <w:p>
+            <w:pPr>
+              <w:jc w:val="right"/>
+              <w:rPr>
+                <w:rFonts w:ascii="Calibri" w:eastAsia="Times New Roman" w:hAnsi="Calibri" w:cs="Calibri"/>
+                <w:color w:val="000000"/>
+                <w:lang w:val="en-US"/>
+              </w:rPr>
+            </w:pPr>
+            <w:r>
+              <w:rPr>
+                <w:rFonts w:ascii="Calibri" w:eastAsia="Times New Roman" w:hAnsi="Calibri" w:cs="Calibri"/>
+                <w:color w:val="000000"/>
+                <w:lang w:val="en-US"/>
+              </w:rPr>
+              <w:t>Fourth of July Holiday</w:t>
+            </w:r>
+            <w:r>
+              <w:rPr>
+                <w:rFonts w:ascii="Calibri" w:eastAsia="Times New Roman" w:hAnsi="Calibri" w:cs="Calibri"/>
+                <w:color w:val="000000"/>
+                <w:lang w:val="en-US"/>
+              </w:rPr>
+              <w:t xml:space="preserve"> </w:t>
+            </w:r>
+          </w:p>
+        </w:tc>
+        <w:tc>
+          <w:tcPr>
+            <w:tcW w:w="1731" w:type="dxa"/>
+            <w:noWrap/>
+            <w:hideMark/>
+          </w:tcPr>
+          <w:p>
+            <w:pPr>
+              <w:jc w:val="right"/>
+              <w:rPr>
+                <w:rFonts w:ascii="Calibri" w:eastAsia="Times New Roman" w:hAnsi="Calibri" w:cs="Calibri"/>
+                <w:color w:val="000000"/>
+                <w:lang w:val="en-US"/>
+              </w:rPr>
+            </w:pPr>
+            <w:r>
+              <w:rPr>
+                <w:rFonts w:ascii="Calibri" w:eastAsia="Times New Roman" w:hAnsi="Calibri" w:cs="Calibri"/>
+                <w:color w:val="000000"/>
+                <w:lang w:val="en-US"/>
+              </w:rPr>
+              <w:t>5-Jul</w:t>
+            </w:r>
+          </w:p>
+          <w:p>
+            <w:pPr>
+              <w:jc w:val="right"/>
+              <w:rPr>
+                <w:rFonts w:ascii="Calibri" w:eastAsia="Times New Roman" w:hAnsi="Calibri" w:cs="Calibri"/>
+                <w:color w:val="000000"/>
+                <w:lang w:val="en-US"/>
+              </w:rPr>
+            </w:pPr>
+            <w:r>
+              <w:rPr>
+                <w:rFonts w:ascii="Calibri" w:eastAsia="Times New Roman" w:hAnsi="Calibri" w:cs="Calibri"/>
+                <w:color w:val="000000"/>
+                <w:highlight w:val="cyan"/>
+                <w:lang w:val="en-US"/>
+              </w:rPr>
+              <w:t xml:space="preserve">Lab </w:t>
+            </w:r>
+            <w:r>
+              <w:rPr>
+                <w:rFonts w:ascii="Calibri" w:eastAsia="Times New Roman" w:hAnsi="Calibri" w:cs="Calibri"/>
+                <w:color w:val="000000"/>
+                <w:highlight w:val="cyan"/>
+                <w:lang w:val="en-US"/>
+              </w:rPr>
+              <w:t>2</w:t>
+            </w:r>
+            <w:r>
+              <w:rPr>
+                <w:rFonts w:ascii="Calibri" w:eastAsia="Times New Roman" w:hAnsi="Calibri" w:cs="Calibri"/>
+                <w:color w:val="000000"/>
+                <w:highlight w:val="cyan"/>
+                <w:lang w:val="en-US"/>
+              </w:rPr>
+              <w:t xml:space="preserve"> Due</w:t>
+            </w:r>
+          </w:p>
+          <w:p>
+            <w:pPr>
+              <w:jc w:val="right"/>
+              <w:rPr>
+                <w:rFonts w:ascii="Calibri" w:eastAsia="Times New Roman" w:hAnsi="Calibri" w:cs="Calibri"/>
+                <w:color w:val="000000"/>
+                <w:lang w:val="en-US"/>
+              </w:rPr>
+            </w:pPr>
+            <w:r>
+              <w:rPr>
+                <w:rFonts w:ascii="Calibri" w:eastAsia="Times New Roman" w:hAnsi="Calibri" w:cs="Calibri"/>
+                <w:color w:val="000000"/>
+                <w:lang w:val="en-US"/>
+              </w:rPr>
+              <w:t>OOP Concepts Introduction</w:t>
+            </w:r>
+          </w:p>
+        </w:tc>
+        <w:tc>
+          <w:tcPr>
+            <w:tcW w:w="1999" w:type="dxa"/>
+            <w:noWrap/>
+            <w:hideMark/>
+          </w:tcPr>
+          <w:p>
+            <w:pPr>
+              <w:jc w:val="right"/>
+              <w:rPr>
+                <w:rFonts w:ascii="Calibri" w:eastAsia="Times New Roman" w:hAnsi="Calibri" w:cs="Calibri"/>
+                <w:color w:val="000000"/>
+                <w:lang w:val="en-US"/>
+              </w:rPr>
+            </w:pPr>
+            <w:r>
+              <w:rPr>
+                <w:rFonts w:ascii="Calibri" w:eastAsia="Times New Roman" w:hAnsi="Calibri" w:cs="Calibri"/>
+                <w:color w:val="000000"/>
+                <w:lang w:val="en-US"/>
+              </w:rPr>
+              <w:t>6-Jul</w:t>
+            </w:r>
+          </w:p>
+          <w:p>
+            <w:pPr>
+              <w:jc w:val="right"/>
+              <w:rPr>
+                <w:rFonts w:ascii="Calibri" w:eastAsia="Times New Roman" w:hAnsi="Calibri" w:cs="Calibri"/>
+                <w:color w:val="000000"/>
+                <w:lang w:val="en-US"/>
+              </w:rPr>
+            </w:pPr>
+            <w:r>
+              <w:rPr>
+                <w:rFonts w:ascii="Calibri" w:eastAsia="Times New Roman" w:hAnsi="Calibri" w:cs="Calibri"/>
+                <w:color w:val="000000"/>
+                <w:lang w:val="en-US"/>
+              </w:rPr>
+              <w:t>Interfaces Abstract classes and Exceptions</w:t>
+            </w:r>
+          </w:p>
+          <w:p>
+            <w:pPr>
+              <w:jc w:val="right"/>
+              <w:rPr>
+                <w:rFonts w:ascii="Calibri" w:eastAsia="Times New Roman" w:hAnsi="Calibri" w:cs="Calibri"/>
+                <w:color w:val="000000"/>
+                <w:lang w:val="en-US"/>
+              </w:rPr>
+            </w:pPr>
+            <w:r>
+              <w:rPr>
+                <w:rFonts w:ascii="Calibri" w:eastAsia="Times New Roman" w:hAnsi="Calibri" w:cs="Calibri"/>
+                <w:color w:val="000000"/>
+                <w:highlight w:val="green"/>
+                <w:lang w:val="en-US"/>
+              </w:rPr>
+              <w:t>*Review</w:t>
+            </w:r>
+          </w:p>
+          <w:p>
+            <w:pPr>
+              <w:jc w:val="right"/>
+              <w:rPr>
+                <w:rFonts w:ascii="Calibri" w:eastAsia="Times New Roman" w:hAnsi="Calibri" w:cs="Calibri"/>
+                <w:color w:val="000000"/>
+                <w:lang w:val="en-US"/>
+              </w:rPr>
+            </w:pPr>
+            <w:r>
+              <w:rPr>
+                <w:rFonts w:ascii="Calibri" w:eastAsia="Times New Roman" w:hAnsi="Calibri" w:cs="Calibri"/>
+                <w:color w:val="000000"/>
+                <w:highlight w:val="yellow"/>
+                <w:lang w:val="en-US"/>
+              </w:rPr>
+              <w:t xml:space="preserve">Lab </w:t>
+            </w:r>
+            <w:r>
+              <w:rPr>
+                <w:rFonts w:ascii="Calibri" w:eastAsia="Times New Roman" w:hAnsi="Calibri" w:cs="Calibri"/>
+                <w:color w:val="000000"/>
+                <w:lang w:val="en-US"/>
+              </w:rPr>
+              <w:t>3</w:t>
+            </w:r>
+          </w:p>
+        </w:tc>
+        <w:tc>
+          <w:tcPr>
+            <w:tcW w:w="1732" w:type="dxa"/>
+            <w:noWrap/>
+            <w:hideMark/>
+          </w:tcPr>
+          <w:p>
+            <w:pPr>
+              <w:jc w:val="right"/>
+              <w:rPr>
+                <w:rFonts w:ascii="Calibri" w:eastAsia="Times New Roman" w:hAnsi="Calibri" w:cs="Calibri"/>
+                <w:color w:val="000000"/>
+                <w:lang w:val="en-US"/>
+              </w:rPr>
+            </w:pPr>
+            <w:r>
+              <w:rPr>
+                <w:rFonts w:ascii="Calibri" w:eastAsia="Times New Roman" w:hAnsi="Calibri" w:cs="Calibri"/>
+                <w:color w:val="000000"/>
+                <w:lang w:val="en-US"/>
+              </w:rPr>
+              <w:t>7-Jul</w:t>
+            </w:r>
+          </w:p>
+          <w:p>
+            <w:pPr>
+              <w:jc w:val="right"/>
+              <w:rPr>
+                <w:rFonts w:ascii="Calibri" w:eastAsia="Times New Roman" w:hAnsi="Calibri" w:cs="Calibri"/>
+                <w:color w:val="000000"/>
+                <w:lang w:val="en-US"/>
+              </w:rPr>
+            </w:pPr>
+            <w:r>
+              <w:rPr>
+                <w:rFonts w:ascii="Calibri" w:eastAsia="Times New Roman" w:hAnsi="Calibri" w:cs="Calibri"/>
+                <w:color w:val="000000"/>
+                <w:highlight w:val="magenta"/>
+                <w:lang w:val="en-US"/>
+              </w:rPr>
+              <w:t>Exam 1</w:t>
+            </w:r>
+          </w:p>
+        </w:tc>
+        <w:tc>
+          <w:tcPr>
+            <w:tcW w:w="1732" w:type="dxa"/>
+            <w:noWrap/>
+            <w:hideMark/>
+          </w:tcPr>
+          <w:p>
+            <w:pPr>
+              <w:jc w:val="right"/>
+              <w:rPr>
+                <w:rFonts w:ascii="Calibri" w:eastAsia="Times New Roman" w:hAnsi="Calibri" w:cs="Calibri"/>
+                <w:color w:val="000000"/>
+                <w:lang w:val="en-US"/>
+              </w:rPr>
+            </w:pPr>
+            <w:r>
+              <w:rPr>
+                <w:rFonts w:ascii="Calibri" w:eastAsia="Times New Roman" w:hAnsi="Calibri" w:cs="Calibri"/>
+                <w:color w:val="000000"/>
+                <w:lang w:val="en-US"/>
+              </w:rPr>
+              <w:t>8-Jul</w:t>
+            </w:r>
+          </w:p>
+        </w:tc>
+      </w:tr>
+      <w:tr>
+        <w:trPr>
+          <w:trHeight w:val="346"/>
+        </w:trPr>
+        <w:tc>
+          <w:tcPr>
+            <w:tcW w:w="1731" w:type="dxa"/>
+            <w:noWrap/>
+            <w:hideMark/>
+          </w:tcPr>
+          <w:p>
+            <w:pPr>
+              <w:jc w:val="right"/>
+              <w:rPr>
+                <w:rFonts w:ascii="Calibri" w:eastAsia="Times New Roman" w:hAnsi="Calibri" w:cs="Calibri"/>
+                <w:color w:val="000000"/>
+                <w:lang w:val="en-US"/>
+              </w:rPr>
+            </w:pPr>
+            <w:r>
+              <w:rPr>
+                <w:rFonts w:ascii="Calibri" w:eastAsia="Times New Roman" w:hAnsi="Calibri" w:cs="Calibri"/>
+                <w:color w:val="000000"/>
+                <w:lang w:val="en-US"/>
+              </w:rPr>
+              <w:t>11-Jul</w:t>
+            </w:r>
+          </w:p>
+          <w:p>
+            <w:pPr>
+              <w:jc w:val="right"/>
+              <w:rPr>
+                <w:rFonts w:ascii="Calibri" w:eastAsia="Times New Roman" w:hAnsi="Calibri" w:cs="Calibri"/>
+                <w:color w:val="000000"/>
+                <w:lang w:val="en-US"/>
+              </w:rPr>
+            </w:pPr>
+            <w:r>
+              <w:rPr>
+                <w:rFonts w:ascii="Calibri" w:eastAsia="Times New Roman" w:hAnsi="Calibri" w:cs="Calibri"/>
+                <w:color w:val="000000"/>
+                <w:lang w:val="en-US"/>
+              </w:rPr>
+              <w:t>Fundamental Data structures</w:t>
+            </w:r>
+          </w:p>
+          <w:p>
+            <w:pPr>
+              <w:jc w:val="right"/>
+              <w:rPr>
+                <w:rFonts w:ascii="Calibri" w:eastAsia="Times New Roman" w:hAnsi="Calibri" w:cs="Calibri"/>
+                <w:color w:val="000000"/>
+                <w:lang w:val="en-US"/>
+              </w:rPr>
+            </w:pPr>
+            <w:r>
+              <w:rPr>
+                <w:rFonts w:ascii="Calibri" w:eastAsia="Times New Roman" w:hAnsi="Calibri" w:cs="Calibri"/>
+                <w:color w:val="000000"/>
+                <w:lang w:val="en-US"/>
+              </w:rPr>
+              <w:t>Arrays</w:t>
+            </w:r>
+          </w:p>
+        </w:tc>
+        <w:tc>
+          <w:tcPr>
+            <w:tcW w:w="1731" w:type="dxa"/>
+            <w:noWrap/>
+            <w:hideMark/>
+          </w:tcPr>
+          <w:p>
+            <w:pPr>
+              <w:jc w:val="right"/>
+              <w:rPr>
+                <w:rFonts w:ascii="Calibri" w:eastAsia="Times New Roman" w:hAnsi="Calibri" w:cs="Calibri"/>
+                <w:color w:val="000000"/>
+                <w:lang w:val="en-US"/>
+              </w:rPr>
+            </w:pPr>
+            <w:r>
+              <w:rPr>
+                <w:rFonts w:ascii="Calibri" w:eastAsia="Times New Roman" w:hAnsi="Calibri" w:cs="Calibri"/>
+                <w:color w:val="000000"/>
+                <w:lang w:val="en-US"/>
+              </w:rPr>
+              <w:t>12-Jul</w:t>
+            </w:r>
+          </w:p>
+          <w:p>
+            <w:pPr>
+              <w:jc w:val="right"/>
+              <w:rPr>
+                <w:rFonts w:ascii="Calibri" w:eastAsia="Times New Roman" w:hAnsi="Calibri" w:cs="Calibri"/>
+                <w:color w:val="000000"/>
+                <w:lang w:val="en-US"/>
+              </w:rPr>
+            </w:pPr>
+            <w:r>
+              <w:rPr>
+                <w:rFonts w:ascii="Calibri" w:eastAsia="Times New Roman" w:hAnsi="Calibri" w:cs="Calibri"/>
+                <w:color w:val="000000"/>
+                <w:highlight w:val="cyan"/>
+                <w:lang w:val="en-US"/>
+              </w:rPr>
+              <w:t xml:space="preserve">Lab </w:t>
+            </w:r>
+            <w:r>
+              <w:rPr>
+                <w:rFonts w:ascii="Calibri" w:eastAsia="Times New Roman" w:hAnsi="Calibri" w:cs="Calibri"/>
+                <w:color w:val="000000"/>
+                <w:highlight w:val="cyan"/>
+                <w:lang w:val="en-US"/>
+              </w:rPr>
+              <w:t>3</w:t>
+            </w:r>
+            <w:r>
+              <w:rPr>
+                <w:rFonts w:ascii="Calibri" w:eastAsia="Times New Roman" w:hAnsi="Calibri" w:cs="Calibri"/>
+                <w:color w:val="000000"/>
+                <w:highlight w:val="cyan"/>
+                <w:lang w:val="en-US"/>
+              </w:rPr>
+              <w:t xml:space="preserve"> Due</w:t>
+            </w:r>
+          </w:p>
+          <w:p>
+            <w:pPr>
+              <w:jc w:val="right"/>
+              <w:rPr>
+                <w:rFonts w:ascii="Calibri" w:eastAsia="Times New Roman" w:hAnsi="Calibri" w:cs="Calibri"/>
+                <w:color w:val="000000"/>
+                <w:lang w:val="en-US"/>
+              </w:rPr>
+            </w:pPr>
+            <w:r>
+              <w:rPr>
+                <w:rFonts w:ascii="Calibri" w:eastAsia="Times New Roman" w:hAnsi="Calibri" w:cs="Calibri"/>
+                <w:color w:val="000000"/>
+                <w:lang w:val="en-US"/>
+              </w:rPr>
+              <w:t>Linked List</w:t>
+            </w:r>
+          </w:p>
+        </w:tc>
+        <w:tc>
+          <w:tcPr>
+            <w:tcW w:w="1999" w:type="dxa"/>
+            <w:noWrap/>
+            <w:hideMark/>
+          </w:tcPr>
+          <w:p>
+            <w:pPr>
+              <w:jc w:val="right"/>
+              <w:rPr>
+                <w:rFonts w:ascii="Calibri" w:eastAsia="Times New Roman" w:hAnsi="Calibri" w:cs="Calibri"/>
+                <w:color w:val="000000"/>
+                <w:lang w:val="en-US"/>
+              </w:rPr>
+            </w:pPr>
+            <w:r>
+              <w:rPr>
+                <w:rFonts w:ascii="Calibri" w:eastAsia="Times New Roman" w:hAnsi="Calibri" w:cs="Calibri"/>
+                <w:color w:val="000000"/>
+                <w:lang w:val="en-US"/>
+              </w:rPr>
+              <w:t>13-Jul</w:t>
+            </w:r>
+          </w:p>
+          <w:p>
+            <w:pPr>
+              <w:jc w:val="right"/>
+              <w:rPr>
+                <w:rFonts w:ascii="Calibri" w:eastAsia="Times New Roman" w:hAnsi="Calibri" w:cs="Calibri"/>
+                <w:color w:val="000000"/>
+                <w:lang w:val="en-US"/>
+              </w:rPr>
+            </w:pPr>
+            <w:r>
+              <w:rPr>
+                <w:rFonts w:ascii="Calibri" w:eastAsia="Times New Roman" w:hAnsi="Calibri" w:cs="Calibri"/>
+                <w:color w:val="000000"/>
+                <w:highlight w:val="yellow"/>
+                <w:lang w:val="en-US"/>
+              </w:rPr>
+              <w:t xml:space="preserve">Lab </w:t>
+            </w:r>
+            <w:r>
+              <w:rPr>
+                <w:rFonts w:ascii="Calibri" w:eastAsia="Times New Roman" w:hAnsi="Calibri" w:cs="Calibri"/>
+                <w:color w:val="000000"/>
+                <w:lang w:val="en-US"/>
+              </w:rPr>
+              <w:t>4</w:t>
+            </w:r>
+          </w:p>
+          <w:p>
+            <w:pPr>
+              <w:jc w:val="right"/>
+              <w:rPr>
+                <w:rFonts w:ascii="Calibri" w:eastAsia="Times New Roman" w:hAnsi="Calibri" w:cs="Calibri"/>
+                <w:color w:val="000000"/>
+                <w:lang w:val="en-US"/>
+              </w:rPr>
+            </w:pPr>
+            <w:r>
+              <w:rPr>
+                <w:rFonts w:ascii="Calibri" w:eastAsia="Times New Roman" w:hAnsi="Calibri" w:cs="Calibri"/>
+                <w:color w:val="000000"/>
+                <w:lang w:val="en-US"/>
+              </w:rPr>
+              <w:t>Linked List continued</w:t>
+            </w:r>
+          </w:p>
+          <w:p>
+            <w:pPr>
+              <w:jc w:val="right"/>
+              <w:rPr>
+                <w:rFonts w:ascii="Calibri" w:eastAsia="Times New Roman" w:hAnsi="Calibri" w:cs="Calibri"/>
+                <w:color w:val="000000"/>
+                <w:lang w:val="en-US"/>
+              </w:rPr>
+            </w:pPr>
+          </w:p>
+        </w:tc>
+        <w:tc>
+          <w:tcPr>
+            <w:tcW w:w="1732" w:type="dxa"/>
+            <w:noWrap/>
+            <w:hideMark/>
+          </w:tcPr>
+          <w:p>
+            <w:pPr>
+              <w:jc w:val="right"/>
+              <w:rPr>
+                <w:rFonts w:ascii="Calibri" w:eastAsia="Times New Roman" w:hAnsi="Calibri" w:cs="Calibri"/>
+                <w:color w:val="000000"/>
+                <w:lang w:val="en-US"/>
+              </w:rPr>
+            </w:pPr>
+            <w:r>
+              <w:rPr>
+                <w:rFonts w:ascii="Calibri" w:eastAsia="Times New Roman" w:hAnsi="Calibri" w:cs="Calibri"/>
+                <w:color w:val="000000"/>
+                <w:lang w:val="en-US"/>
+              </w:rPr>
+              <w:t>14-Jul</w:t>
+            </w:r>
+          </w:p>
+          <w:p>
+            <w:pPr>
+              <w:jc w:val="right"/>
+              <w:rPr>
+                <w:rFonts w:ascii="Calibri" w:eastAsia="Times New Roman" w:hAnsi="Calibri" w:cs="Calibri"/>
+                <w:color w:val="000000"/>
+                <w:lang w:val="en-US"/>
+              </w:rPr>
+            </w:pPr>
+            <w:r>
+              <w:rPr>
+                <w:rFonts w:ascii="Calibri" w:eastAsia="Times New Roman" w:hAnsi="Calibri" w:cs="Calibri"/>
+                <w:color w:val="000000"/>
+                <w:lang w:val="en-US"/>
+              </w:rPr>
+              <w:t>Algorithm Analysis introduction</w:t>
+            </w:r>
+          </w:p>
+        </w:tc>
+        <w:tc>
+          <w:tcPr>
+            <w:tcW w:w="1732" w:type="dxa"/>
+            <w:noWrap/>
+            <w:hideMark/>
+          </w:tcPr>
+          <w:p>
+            <w:pPr>
+              <w:jc w:val="right"/>
+              <w:rPr>
+                <w:rFonts w:ascii="Calibri" w:eastAsia="Times New Roman" w:hAnsi="Calibri" w:cs="Calibri"/>
+                <w:color w:val="000000"/>
+                <w:lang w:val="en-US"/>
+              </w:rPr>
+            </w:pPr>
+            <w:r>
+              <w:rPr>
+                <w:rFonts w:ascii="Calibri" w:eastAsia="Times New Roman" w:hAnsi="Calibri" w:cs="Calibri"/>
+                <w:color w:val="000000"/>
+                <w:lang w:val="en-US"/>
+              </w:rPr>
+              <w:t>15-Jul</w:t>
+            </w:r>
+          </w:p>
+        </w:tc>
+      </w:tr>
+      <w:tr>
+        <w:trPr>
+          <w:trHeight w:val="346"/>
+        </w:trPr>
+        <w:tc>
+          <w:tcPr>
+            <w:tcW w:w="1731" w:type="dxa"/>
+            <w:noWrap/>
+            <w:hideMark/>
+          </w:tcPr>
+          <w:p>
+            <w:pPr>
+              <w:jc w:val="right"/>
+              <w:rPr>
+                <w:rFonts w:ascii="Calibri" w:eastAsia="Times New Roman" w:hAnsi="Calibri" w:cs="Calibri"/>
+                <w:color w:val="000000"/>
+                <w:lang w:val="en-US"/>
+              </w:rPr>
+            </w:pPr>
+            <w:r>
+              <w:rPr>
+                <w:rFonts w:ascii="Calibri" w:eastAsia="Times New Roman" w:hAnsi="Calibri" w:cs="Calibri"/>
+                <w:color w:val="000000"/>
+                <w:lang w:val="en-US"/>
+              </w:rPr>
+              <w:t>18-Jul</w:t>
+            </w:r>
+          </w:p>
+          <w:p>
+            <w:pPr>
+              <w:jc w:val="right"/>
+              <w:rPr>
+                <w:rFonts w:ascii="Calibri" w:eastAsia="Times New Roman" w:hAnsi="Calibri" w:cs="Calibri"/>
+                <w:color w:val="000000"/>
+                <w:lang w:val="en-US"/>
+              </w:rPr>
+            </w:pPr>
+            <w:r>
+              <w:rPr>
+                <w:rFonts w:ascii="Calibri" w:eastAsia="Times New Roman" w:hAnsi="Calibri" w:cs="Calibri"/>
+                <w:color w:val="000000"/>
+                <w:lang w:val="en-US"/>
+              </w:rPr>
+              <w:t>Growth rates and Big O notation</w:t>
+            </w:r>
+          </w:p>
+        </w:tc>
+        <w:tc>
+          <w:tcPr>
+            <w:tcW w:w="1731" w:type="dxa"/>
+            <w:noWrap/>
+            <w:hideMark/>
+          </w:tcPr>
+          <w:p>
+            <w:pPr>
+              <w:jc w:val="right"/>
+              <w:rPr>
+                <w:rFonts w:ascii="Calibri" w:eastAsia="Times New Roman" w:hAnsi="Calibri" w:cs="Calibri"/>
+                <w:color w:val="000000"/>
+                <w:lang w:val="en-US"/>
+              </w:rPr>
+            </w:pPr>
+            <w:r>
+              <w:rPr>
+                <w:rFonts w:ascii="Calibri" w:eastAsia="Times New Roman" w:hAnsi="Calibri" w:cs="Calibri"/>
+                <w:color w:val="000000"/>
+                <w:lang w:val="en-US"/>
+              </w:rPr>
+              <w:t>19-Jul</w:t>
+            </w:r>
+          </w:p>
+          <w:p>
+            <w:pPr>
+              <w:jc w:val="right"/>
+              <w:rPr>
+                <w:rFonts w:ascii="Calibri" w:eastAsia="Times New Roman" w:hAnsi="Calibri" w:cs="Calibri"/>
+                <w:color w:val="000000"/>
+                <w:lang w:val="en-US"/>
+              </w:rPr>
+            </w:pPr>
+            <w:r>
+              <w:rPr>
+                <w:rFonts w:ascii="Calibri" w:eastAsia="Times New Roman" w:hAnsi="Calibri" w:cs="Calibri"/>
+                <w:color w:val="000000"/>
+                <w:highlight w:val="cyan"/>
+                <w:lang w:val="en-US"/>
+              </w:rPr>
+              <w:t xml:space="preserve">Lab </w:t>
+            </w:r>
+            <w:r>
+              <w:rPr>
+                <w:rFonts w:ascii="Calibri" w:eastAsia="Times New Roman" w:hAnsi="Calibri" w:cs="Calibri"/>
+                <w:color w:val="000000"/>
+                <w:highlight w:val="cyan"/>
+                <w:lang w:val="en-US"/>
+              </w:rPr>
+              <w:t>4</w:t>
+            </w:r>
+            <w:r>
+              <w:rPr>
+                <w:rFonts w:ascii="Calibri" w:eastAsia="Times New Roman" w:hAnsi="Calibri" w:cs="Calibri"/>
+                <w:color w:val="000000"/>
+                <w:highlight w:val="cyan"/>
+                <w:lang w:val="en-US"/>
+              </w:rPr>
+              <w:t xml:space="preserve"> Due</w:t>
+            </w:r>
+          </w:p>
+          <w:p>
+            <w:pPr>
+              <w:jc w:val="right"/>
+              <w:rPr>
+                <w:rFonts w:ascii="Calibri" w:eastAsia="Times New Roman" w:hAnsi="Calibri" w:cs="Calibri"/>
+                <w:color w:val="000000"/>
+                <w:lang w:val="en-US"/>
+              </w:rPr>
+            </w:pPr>
+            <w:r>
+              <w:rPr>
+                <w:rFonts w:ascii="Calibri" w:eastAsia="Times New Roman" w:hAnsi="Calibri" w:cs="Calibri"/>
+                <w:color w:val="000000"/>
+                <w:lang w:val="en-US"/>
+              </w:rPr>
+              <w:t>Algorithm Analysis continued</w:t>
+            </w:r>
+          </w:p>
+        </w:tc>
+        <w:tc>
+          <w:tcPr>
+            <w:tcW w:w="1999" w:type="dxa"/>
+            <w:noWrap/>
+            <w:hideMark/>
+          </w:tcPr>
+          <w:p>
+            <w:pPr>
+              <w:jc w:val="right"/>
+              <w:rPr>
+                <w:rFonts w:ascii="Calibri" w:eastAsia="Times New Roman" w:hAnsi="Calibri" w:cs="Calibri"/>
+                <w:color w:val="000000"/>
+                <w:lang w:val="en-US"/>
+              </w:rPr>
+            </w:pPr>
+            <w:r>
+              <w:rPr>
+                <w:rFonts w:ascii="Calibri" w:eastAsia="Times New Roman" w:hAnsi="Calibri" w:cs="Calibri"/>
+                <w:color w:val="000000"/>
+                <w:lang w:val="en-US"/>
+              </w:rPr>
+              <w:t>20-Jul</w:t>
+            </w:r>
+          </w:p>
+          <w:p>
+            <w:pPr>
+              <w:jc w:val="right"/>
+              <w:rPr>
+                <w:rFonts w:ascii="Calibri" w:eastAsia="Times New Roman" w:hAnsi="Calibri" w:cs="Calibri"/>
+                <w:color w:val="000000"/>
+                <w:lang w:val="en-US"/>
+              </w:rPr>
+            </w:pPr>
+            <w:r>
+              <w:rPr>
+                <w:rFonts w:ascii="Calibri" w:eastAsia="Times New Roman" w:hAnsi="Calibri" w:cs="Calibri"/>
+                <w:color w:val="000000"/>
+                <w:highlight w:val="yellow"/>
+                <w:lang w:val="en-US"/>
+              </w:rPr>
+              <w:t xml:space="preserve">Lab </w:t>
+            </w:r>
+            <w:r>
+              <w:rPr>
+                <w:rFonts w:ascii="Calibri" w:eastAsia="Times New Roman" w:hAnsi="Calibri" w:cs="Calibri"/>
+                <w:color w:val="000000"/>
+                <w:lang w:val="en-US"/>
+              </w:rPr>
+              <w:t>5</w:t>
+            </w:r>
+          </w:p>
+          <w:p>
+            <w:pPr>
+              <w:jc w:val="right"/>
+              <w:rPr>
+                <w:rFonts w:ascii="Calibri" w:eastAsia="Times New Roman" w:hAnsi="Calibri" w:cs="Calibri"/>
+                <w:color w:val="000000"/>
+                <w:lang w:val="en-US"/>
+              </w:rPr>
+            </w:pPr>
+            <w:r>
+              <w:rPr>
+                <w:rFonts w:ascii="Calibri" w:eastAsia="Times New Roman" w:hAnsi="Calibri" w:cs="Calibri"/>
+                <w:color w:val="000000"/>
+                <w:lang w:val="en-US"/>
+              </w:rPr>
+              <w:t>Stacks</w:t>
+            </w:r>
+          </w:p>
+          <w:p>
+            <w:pPr>
+              <w:jc w:val="right"/>
+              <w:rPr>
+                <w:rFonts w:ascii="Calibri" w:eastAsia="Times New Roman" w:hAnsi="Calibri" w:cs="Calibri"/>
+                <w:color w:val="000000"/>
+                <w:lang w:val="en-US"/>
+              </w:rPr>
+            </w:pPr>
+            <w:r>
+              <w:rPr>
+                <w:rFonts w:ascii="Calibri" w:eastAsia="Times New Roman" w:hAnsi="Calibri" w:cs="Calibri"/>
+                <w:color w:val="000000"/>
+                <w:highlight w:val="green"/>
+                <w:lang w:val="en-US"/>
+              </w:rPr>
+              <w:t>*Review</w:t>
+            </w:r>
+          </w:p>
+        </w:tc>
+        <w:tc>
+          <w:tcPr>
+            <w:tcW w:w="1732" w:type="dxa"/>
+            <w:noWrap/>
+            <w:hideMark/>
+          </w:tcPr>
+          <w:p>
+            <w:pPr>
+              <w:jc w:val="right"/>
+              <w:rPr>
+                <w:rFonts w:ascii="Calibri" w:eastAsia="Times New Roman" w:hAnsi="Calibri" w:cs="Calibri"/>
+                <w:color w:val="000000"/>
+                <w:lang w:val="en-US"/>
+              </w:rPr>
+            </w:pPr>
+            <w:r>
+              <w:rPr>
+                <w:rFonts w:ascii="Calibri" w:eastAsia="Times New Roman" w:hAnsi="Calibri" w:cs="Calibri"/>
+                <w:color w:val="000000"/>
+                <w:lang w:val="en-US"/>
+              </w:rPr>
+              <w:t>21-Jul</w:t>
+            </w:r>
+          </w:p>
+          <w:p>
+            <w:pPr>
+              <w:jc w:val="right"/>
+              <w:rPr>
+                <w:rFonts w:ascii="Calibri" w:eastAsia="Times New Roman" w:hAnsi="Calibri" w:cs="Calibri"/>
+                <w:color w:val="000000"/>
+                <w:lang w:val="en-US"/>
+              </w:rPr>
+            </w:pPr>
+            <w:r>
+              <w:rPr>
+                <w:rFonts w:ascii="Calibri" w:eastAsia="Times New Roman" w:hAnsi="Calibri" w:cs="Calibri"/>
+                <w:color w:val="000000"/>
+                <w:highlight w:val="magenta"/>
+                <w:lang w:val="en-US"/>
+              </w:rPr>
+              <w:t>Exam 2</w:t>
+            </w:r>
+            <w:r>
+              <w:rPr>
+                <w:rFonts w:ascii="Calibri" w:eastAsia="Times New Roman" w:hAnsi="Calibri" w:cs="Calibri"/>
+                <w:color w:val="000000"/>
+                <w:lang w:val="en-US"/>
+              </w:rPr>
+              <w:t xml:space="preserve"> </w:t>
+            </w:r>
+          </w:p>
+        </w:tc>
+        <w:tc>
+          <w:tcPr>
+            <w:tcW w:w="1732" w:type="dxa"/>
+            <w:noWrap/>
+            <w:hideMark/>
+          </w:tcPr>
+          <w:p>
+            <w:pPr>
+              <w:jc w:val="right"/>
+              <w:rPr>
+                <w:rFonts w:ascii="Calibri" w:eastAsia="Times New Roman" w:hAnsi="Calibri" w:cs="Calibri"/>
+                <w:color w:val="000000"/>
+                <w:lang w:val="en-US"/>
+              </w:rPr>
+            </w:pPr>
+            <w:r>
+              <w:rPr>
+                <w:rFonts w:ascii="Calibri" w:eastAsia="Times New Roman" w:hAnsi="Calibri" w:cs="Calibri"/>
+                <w:color w:val="000000"/>
+                <w:lang w:val="en-US"/>
+              </w:rPr>
+              <w:t>22-Jul</w:t>
+            </w:r>
+          </w:p>
+        </w:tc>
+      </w:tr>
+      <w:tr>
+        <w:trPr>
+          <w:trHeight w:val="346"/>
+        </w:trPr>
+        <w:tc>
+          <w:tcPr>
+            <w:tcW w:w="1731" w:type="dxa"/>
+            <w:noWrap/>
+            <w:hideMark/>
+          </w:tcPr>
+          <w:p>
+            <w:pPr>
+              <w:jc w:val="right"/>
+              <w:rPr>
+                <w:rFonts w:ascii="Calibri" w:eastAsia="Times New Roman" w:hAnsi="Calibri" w:cs="Calibri"/>
+                <w:color w:val="000000"/>
+                <w:lang w:val="en-US"/>
+              </w:rPr>
+            </w:pPr>
+            <w:r>
+              <w:rPr>
+                <w:rFonts w:ascii="Calibri" w:eastAsia="Times New Roman" w:hAnsi="Calibri" w:cs="Calibri"/>
+                <w:color w:val="000000"/>
+                <w:lang w:val="en-US"/>
+              </w:rPr>
+              <w:t>25-Jul</w:t>
+            </w:r>
+          </w:p>
+          <w:p>
+            <w:pPr>
+              <w:jc w:val="right"/>
+              <w:rPr>
+                <w:rFonts w:ascii="Calibri" w:eastAsia="Times New Roman" w:hAnsi="Calibri" w:cs="Calibri"/>
+                <w:color w:val="000000"/>
+                <w:lang w:val="en-US"/>
+              </w:rPr>
+            </w:pPr>
+            <w:r>
+              <w:rPr>
+                <w:rFonts w:ascii="Calibri" w:eastAsia="Times New Roman" w:hAnsi="Calibri" w:cs="Calibri"/>
+                <w:color w:val="000000"/>
+                <w:lang w:val="en-US"/>
+              </w:rPr>
+              <w:t>Queues</w:t>
+            </w:r>
+          </w:p>
+          <w:p>
+            <w:pPr>
+              <w:jc w:val="right"/>
+              <w:rPr>
+                <w:rFonts w:ascii="Calibri" w:eastAsia="Times New Roman" w:hAnsi="Calibri" w:cs="Calibri"/>
+                <w:color w:val="000000"/>
+                <w:lang w:val="en-US"/>
+              </w:rPr>
+            </w:pPr>
+          </w:p>
+        </w:tc>
+        <w:tc>
+          <w:tcPr>
+            <w:tcW w:w="1731" w:type="dxa"/>
+            <w:noWrap/>
+            <w:hideMark/>
+          </w:tcPr>
+          <w:p>
+            <w:pPr>
+              <w:jc w:val="right"/>
+              <w:rPr>
+                <w:rFonts w:ascii="Calibri" w:eastAsia="Times New Roman" w:hAnsi="Calibri" w:cs="Calibri"/>
+                <w:color w:val="000000"/>
+                <w:lang w:val="en-US"/>
+              </w:rPr>
+            </w:pPr>
+            <w:r>
+              <w:rPr>
+                <w:rFonts w:ascii="Calibri" w:eastAsia="Times New Roman" w:hAnsi="Calibri" w:cs="Calibri"/>
+                <w:color w:val="000000"/>
+                <w:lang w:val="en-US"/>
+              </w:rPr>
+              <w:t>26-Jul</w:t>
+            </w:r>
+          </w:p>
+          <w:p>
+            <w:pPr>
+              <w:jc w:val="right"/>
+              <w:rPr>
+                <w:rFonts w:ascii="Calibri" w:eastAsia="Times New Roman" w:hAnsi="Calibri" w:cs="Calibri"/>
+                <w:color w:val="000000"/>
+                <w:lang w:val="en-US"/>
+              </w:rPr>
+            </w:pPr>
+            <w:r>
+              <w:rPr>
+                <w:rFonts w:ascii="Calibri" w:eastAsia="Times New Roman" w:hAnsi="Calibri" w:cs="Calibri"/>
+                <w:color w:val="000000"/>
+                <w:highlight w:val="cyan"/>
+                <w:lang w:val="en-US"/>
+              </w:rPr>
+              <w:t xml:space="preserve">Lab </w:t>
+            </w:r>
+            <w:r>
+              <w:rPr>
+                <w:rFonts w:ascii="Calibri" w:eastAsia="Times New Roman" w:hAnsi="Calibri" w:cs="Calibri"/>
+                <w:color w:val="000000"/>
+                <w:highlight w:val="cyan"/>
+                <w:lang w:val="en-US"/>
+              </w:rPr>
+              <w:t>5</w:t>
+            </w:r>
+            <w:r>
+              <w:rPr>
+                <w:rFonts w:ascii="Calibri" w:eastAsia="Times New Roman" w:hAnsi="Calibri" w:cs="Calibri"/>
+                <w:color w:val="000000"/>
+                <w:highlight w:val="cyan"/>
+                <w:lang w:val="en-US"/>
+              </w:rPr>
+              <w:t xml:space="preserve"> Due</w:t>
+            </w:r>
+          </w:p>
+          <w:p>
+            <w:pPr>
+              <w:jc w:val="right"/>
+              <w:rPr>
+                <w:rFonts w:ascii="Calibri" w:eastAsia="Times New Roman" w:hAnsi="Calibri" w:cs="Calibri"/>
+                <w:color w:val="000000"/>
+                <w:lang w:val="en-US"/>
+              </w:rPr>
+            </w:pPr>
+            <w:r>
+              <w:rPr>
+                <w:rFonts w:ascii="Calibri" w:eastAsia="Times New Roman" w:hAnsi="Calibri" w:cs="Calibri"/>
+                <w:color w:val="000000"/>
+                <w:lang w:val="en-US"/>
+              </w:rPr>
+              <w:t>Priority Queues</w:t>
+            </w:r>
+          </w:p>
+          <w:p>
+            <w:pPr>
+              <w:jc w:val="right"/>
+              <w:rPr>
+                <w:rFonts w:ascii="Calibri" w:eastAsia="Times New Roman" w:hAnsi="Calibri" w:cs="Calibri"/>
+                <w:color w:val="000000"/>
+                <w:lang w:val="en-US"/>
+              </w:rPr>
+            </w:pPr>
+          </w:p>
+        </w:tc>
+        <w:tc>
+          <w:tcPr>
+            <w:tcW w:w="1999" w:type="dxa"/>
+            <w:noWrap/>
+            <w:hideMark/>
+          </w:tcPr>
+          <w:p>
+            <w:pPr>
+              <w:jc w:val="right"/>
+              <w:rPr>
+                <w:rFonts w:ascii="Calibri" w:eastAsia="Times New Roman" w:hAnsi="Calibri" w:cs="Calibri"/>
+                <w:color w:val="000000"/>
+                <w:lang w:val="en-US"/>
+              </w:rPr>
+            </w:pPr>
+            <w:r>
+              <w:rPr>
+                <w:rFonts w:ascii="Calibri" w:eastAsia="Times New Roman" w:hAnsi="Calibri" w:cs="Calibri"/>
+                <w:color w:val="000000"/>
+                <w:lang w:val="en-US"/>
+              </w:rPr>
+              <w:t>27-Jul</w:t>
+            </w:r>
+          </w:p>
+          <w:p>
+            <w:pPr>
+              <w:jc w:val="right"/>
+              <w:rPr>
+                <w:rFonts w:ascii="Calibri" w:eastAsia="Times New Roman" w:hAnsi="Calibri" w:cs="Calibri"/>
+                <w:color w:val="000000"/>
+                <w:lang w:val="en-US"/>
+              </w:rPr>
+            </w:pPr>
+            <w:r>
+              <w:rPr>
+                <w:rFonts w:ascii="Calibri" w:eastAsia="Times New Roman" w:hAnsi="Calibri" w:cs="Calibri"/>
+                <w:color w:val="000000"/>
+                <w:lang w:val="en-US"/>
+              </w:rPr>
+              <w:t xml:space="preserve">Lists and </w:t>
+            </w:r>
+            <w:proofErr w:type="spellStart"/>
+            <w:r>
+              <w:rPr>
+                <w:rFonts w:ascii="Calibri" w:eastAsia="Times New Roman" w:hAnsi="Calibri" w:cs="Calibri"/>
+                <w:color w:val="000000"/>
+                <w:lang w:val="en-US"/>
+              </w:rPr>
+              <w:t>ArrayLists</w:t>
+            </w:r>
+            <w:proofErr w:type="spellEnd"/>
+          </w:p>
+          <w:p>
+            <w:pPr>
+              <w:jc w:val="right"/>
+              <w:rPr>
+                <w:rFonts w:ascii="Calibri" w:eastAsia="Times New Roman" w:hAnsi="Calibri" w:cs="Calibri"/>
+                <w:color w:val="000000"/>
+                <w:lang w:val="en-US"/>
+              </w:rPr>
+            </w:pPr>
+            <w:r>
+              <w:rPr>
+                <w:rFonts w:ascii="Calibri" w:eastAsia="Times New Roman" w:hAnsi="Calibri" w:cs="Calibri"/>
+                <w:color w:val="000000"/>
+                <w:lang w:val="en-US"/>
+              </w:rPr>
+              <w:t xml:space="preserve">Lab </w:t>
+            </w:r>
+            <w:r>
+              <w:rPr>
+                <w:rFonts w:ascii="Calibri" w:eastAsia="Times New Roman" w:hAnsi="Calibri" w:cs="Calibri"/>
+                <w:color w:val="000000"/>
+                <w:lang w:val="en-US"/>
+              </w:rPr>
+              <w:t>6</w:t>
+            </w:r>
+          </w:p>
+        </w:tc>
+        <w:tc>
+          <w:tcPr>
+            <w:tcW w:w="1732" w:type="dxa"/>
+            <w:noWrap/>
+            <w:hideMark/>
+          </w:tcPr>
+          <w:p>
+            <w:pPr>
+              <w:jc w:val="right"/>
+              <w:rPr>
+                <w:rFonts w:ascii="Calibri" w:eastAsia="Times New Roman" w:hAnsi="Calibri" w:cs="Calibri"/>
+                <w:color w:val="000000"/>
+                <w:lang w:val="en-US"/>
+              </w:rPr>
+            </w:pPr>
+            <w:r>
+              <w:rPr>
+                <w:rFonts w:ascii="Calibri" w:eastAsia="Times New Roman" w:hAnsi="Calibri" w:cs="Calibri"/>
+                <w:color w:val="000000"/>
+                <w:lang w:val="en-US"/>
+              </w:rPr>
+              <w:t>28-Jul</w:t>
+            </w:r>
+          </w:p>
+          <w:p>
+            <w:pPr>
+              <w:jc w:val="right"/>
+              <w:rPr>
+                <w:rFonts w:ascii="Calibri" w:eastAsia="Times New Roman" w:hAnsi="Calibri" w:cs="Calibri"/>
+                <w:color w:val="000000"/>
+                <w:lang w:val="en-US"/>
+              </w:rPr>
+            </w:pPr>
+            <w:r>
+              <w:rPr>
+                <w:rFonts w:ascii="Calibri" w:eastAsia="Times New Roman" w:hAnsi="Calibri" w:cs="Calibri"/>
+                <w:color w:val="000000"/>
+                <w:lang w:val="en-US"/>
+              </w:rPr>
+              <w:t>Recursion</w:t>
+            </w:r>
+          </w:p>
+        </w:tc>
+        <w:tc>
+          <w:tcPr>
+            <w:tcW w:w="1732" w:type="dxa"/>
+            <w:noWrap/>
+            <w:hideMark/>
+          </w:tcPr>
+          <w:p>
+            <w:pPr>
+              <w:jc w:val="right"/>
+              <w:rPr>
+                <w:rFonts w:ascii="Calibri" w:eastAsia="Times New Roman" w:hAnsi="Calibri" w:cs="Calibri"/>
+                <w:color w:val="000000"/>
+                <w:lang w:val="en-US"/>
+              </w:rPr>
+            </w:pPr>
+            <w:r>
+              <w:rPr>
+                <w:rFonts w:ascii="Calibri" w:eastAsia="Times New Roman" w:hAnsi="Calibri" w:cs="Calibri"/>
+                <w:color w:val="000000"/>
+                <w:lang w:val="en-US"/>
+              </w:rPr>
+              <w:t>29-Jul</w:t>
+            </w:r>
+          </w:p>
+        </w:tc>
+      </w:tr>
+      <w:tr>
+        <w:trPr>
+          <w:trHeight w:val="346"/>
+        </w:trPr>
+        <w:tc>
+          <w:tcPr>
+            <w:tcW w:w="1731" w:type="dxa"/>
+            <w:noWrap/>
+            <w:hideMark/>
+          </w:tcPr>
+          <w:p>
+            <w:pPr>
+              <w:jc w:val="right"/>
+              <w:rPr>
+                <w:rFonts w:ascii="Calibri" w:eastAsia="Times New Roman" w:hAnsi="Calibri" w:cs="Calibri"/>
+                <w:color w:val="000000"/>
+                <w:lang w:val="en-US"/>
+              </w:rPr>
+            </w:pPr>
+            <w:r>
+              <w:rPr>
+                <w:rFonts w:ascii="Calibri" w:eastAsia="Times New Roman" w:hAnsi="Calibri" w:cs="Calibri"/>
+                <w:color w:val="000000"/>
+                <w:lang w:val="en-US"/>
+              </w:rPr>
+              <w:t>1-Aug</w:t>
+            </w:r>
+          </w:p>
+          <w:p>
+            <w:pPr>
+              <w:jc w:val="right"/>
+              <w:rPr>
+                <w:rFonts w:ascii="Calibri" w:eastAsia="Times New Roman" w:hAnsi="Calibri" w:cs="Calibri"/>
+                <w:color w:val="000000"/>
+                <w:lang w:val="en-US"/>
+              </w:rPr>
+            </w:pPr>
+            <w:r>
+              <w:rPr>
+                <w:rFonts w:ascii="Calibri" w:eastAsia="Times New Roman" w:hAnsi="Calibri" w:cs="Calibri"/>
+                <w:color w:val="000000"/>
+                <w:lang w:val="en-US"/>
+              </w:rPr>
+              <w:t>Sorting</w:t>
+            </w:r>
+          </w:p>
+          <w:p>
+            <w:pPr>
+              <w:jc w:val="right"/>
+              <w:rPr>
+                <w:rFonts w:ascii="Calibri" w:eastAsia="Times New Roman" w:hAnsi="Calibri" w:cs="Calibri"/>
+                <w:color w:val="000000"/>
+                <w:lang w:val="en-US"/>
+              </w:rPr>
+            </w:pPr>
+            <w:r>
+              <w:rPr>
+                <w:rFonts w:ascii="Calibri" w:eastAsia="Times New Roman" w:hAnsi="Calibri" w:cs="Calibri"/>
+                <w:color w:val="000000"/>
+                <w:lang w:val="en-US"/>
+              </w:rPr>
+              <w:t>Lab 7</w:t>
+            </w:r>
+          </w:p>
+        </w:tc>
+        <w:tc>
+          <w:tcPr>
+            <w:tcW w:w="1731" w:type="dxa"/>
+            <w:noWrap/>
+            <w:hideMark/>
+          </w:tcPr>
+          <w:p>
+            <w:pPr>
+              <w:jc w:val="right"/>
+              <w:rPr>
+                <w:rFonts w:ascii="Calibri" w:eastAsia="Times New Roman" w:hAnsi="Calibri" w:cs="Calibri"/>
+                <w:color w:val="000000"/>
+                <w:lang w:val="en-US"/>
+              </w:rPr>
+            </w:pPr>
+            <w:r>
+              <w:rPr>
+                <w:rFonts w:ascii="Calibri" w:eastAsia="Times New Roman" w:hAnsi="Calibri" w:cs="Calibri"/>
+                <w:color w:val="000000"/>
+                <w:lang w:val="en-US"/>
+              </w:rPr>
+              <w:t>2-Aug</w:t>
+            </w:r>
+          </w:p>
+          <w:p>
+            <w:pPr>
+              <w:jc w:val="right"/>
+              <w:rPr>
+                <w:rFonts w:ascii="Calibri" w:eastAsia="Times New Roman" w:hAnsi="Calibri" w:cs="Calibri"/>
+                <w:color w:val="000000"/>
+                <w:lang w:val="en-US"/>
+              </w:rPr>
+            </w:pPr>
+            <w:r>
+              <w:rPr>
+                <w:rFonts w:ascii="Calibri" w:eastAsia="Times New Roman" w:hAnsi="Calibri" w:cs="Calibri"/>
+                <w:color w:val="000000"/>
+                <w:lang w:val="en-US"/>
+              </w:rPr>
+              <w:t>Dictionaries/Maps</w:t>
+            </w:r>
+          </w:p>
+          <w:p>
+            <w:pPr>
+              <w:jc w:val="right"/>
+              <w:rPr>
+                <w:rFonts w:ascii="Calibri" w:eastAsia="Times New Roman" w:hAnsi="Calibri" w:cs="Calibri"/>
+                <w:color w:val="000000"/>
+                <w:lang w:val="en-US"/>
+              </w:rPr>
+            </w:pPr>
+            <w:r>
+              <w:rPr>
+                <w:rFonts w:ascii="Calibri" w:eastAsia="Times New Roman" w:hAnsi="Calibri" w:cs="Calibri"/>
+                <w:color w:val="000000"/>
+                <w:highlight w:val="cyan"/>
+                <w:lang w:val="en-US"/>
+              </w:rPr>
+              <w:t>Lab 6 Due</w:t>
+            </w:r>
+          </w:p>
+        </w:tc>
+        <w:tc>
+          <w:tcPr>
+            <w:tcW w:w="1999" w:type="dxa"/>
+            <w:noWrap/>
+            <w:hideMark/>
+          </w:tcPr>
+          <w:p>
+            <w:pPr>
+              <w:jc w:val="right"/>
+              <w:rPr>
+                <w:rFonts w:ascii="Calibri" w:eastAsia="Times New Roman" w:hAnsi="Calibri" w:cs="Calibri"/>
+                <w:color w:val="000000"/>
+                <w:lang w:val="en-US"/>
+              </w:rPr>
+            </w:pPr>
+            <w:r>
+              <w:rPr>
+                <w:rFonts w:ascii="Calibri" w:eastAsia="Times New Roman" w:hAnsi="Calibri" w:cs="Calibri"/>
+                <w:color w:val="000000"/>
+                <w:lang w:val="en-US"/>
+              </w:rPr>
+              <w:t>3-Aug</w:t>
+            </w:r>
+          </w:p>
+          <w:p>
+            <w:pPr>
+              <w:jc w:val="right"/>
+              <w:rPr>
+                <w:rFonts w:ascii="Calibri" w:eastAsia="Times New Roman" w:hAnsi="Calibri" w:cs="Calibri"/>
+                <w:color w:val="000000"/>
+                <w:lang w:val="en-US"/>
+              </w:rPr>
+            </w:pPr>
+            <w:r>
+              <w:rPr>
+                <w:rFonts w:ascii="Calibri" w:eastAsia="Times New Roman" w:hAnsi="Calibri" w:cs="Calibri"/>
+                <w:color w:val="000000"/>
+                <w:highlight w:val="green"/>
+                <w:lang w:val="en-US"/>
+              </w:rPr>
+              <w:t>*Review</w:t>
+            </w:r>
+          </w:p>
+        </w:tc>
+        <w:tc>
+          <w:tcPr>
+            <w:tcW w:w="1732" w:type="dxa"/>
+            <w:noWrap/>
+            <w:hideMark/>
+          </w:tcPr>
+          <w:p>
+            <w:pPr>
+              <w:jc w:val="right"/>
+              <w:rPr>
+                <w:rFonts w:ascii="Calibri" w:eastAsia="Times New Roman" w:hAnsi="Calibri" w:cs="Calibri"/>
+                <w:color w:val="000000"/>
+                <w:lang w:val="en-US"/>
+              </w:rPr>
+            </w:pPr>
+            <w:r>
+              <w:rPr>
+                <w:rFonts w:ascii="Calibri" w:eastAsia="Times New Roman" w:hAnsi="Calibri" w:cs="Calibri"/>
+                <w:color w:val="000000"/>
+                <w:lang w:val="en-US"/>
+              </w:rPr>
+              <w:t>4-Aug</w:t>
+            </w:r>
+          </w:p>
+          <w:p>
+            <w:pPr>
+              <w:jc w:val="right"/>
+              <w:rPr>
+                <w:rFonts w:ascii="Calibri" w:eastAsia="Times New Roman" w:hAnsi="Calibri" w:cs="Calibri"/>
+                <w:color w:val="000000"/>
+                <w:lang w:val="en-US"/>
+              </w:rPr>
+            </w:pPr>
+            <w:r>
+              <w:rPr>
+                <w:rFonts w:ascii="Calibri" w:eastAsia="Times New Roman" w:hAnsi="Calibri" w:cs="Calibri"/>
+                <w:color w:val="000000"/>
+                <w:lang w:val="en-US"/>
+              </w:rPr>
+              <w:t>Exam 3</w:t>
+            </w:r>
+          </w:p>
+          <w:p>
+            <w:pPr>
+              <w:jc w:val="right"/>
+              <w:rPr>
+                <w:rFonts w:ascii="Calibri" w:eastAsia="Times New Roman" w:hAnsi="Calibri" w:cs="Calibri"/>
+                <w:color w:val="000000"/>
+                <w:lang w:val="en-US"/>
+              </w:rPr>
+            </w:pPr>
+            <w:r>
+              <w:rPr>
+                <w:rFonts w:ascii="Calibri" w:eastAsia="Times New Roman" w:hAnsi="Calibri" w:cs="Calibri"/>
+                <w:color w:val="000000"/>
+                <w:highlight w:val="cyan"/>
+                <w:lang w:val="en-US"/>
+              </w:rPr>
+              <w:t>Lab 7 Due</w:t>
+            </w:r>
+          </w:p>
+        </w:tc>
+        <w:tc>
+          <w:tcPr>
+            <w:tcW w:w="1732" w:type="dxa"/>
+            <w:noWrap/>
+            <w:hideMark/>
+          </w:tcPr>
+          <w:p>
+            <w:pPr>
+              <w:jc w:val="right"/>
+              <w:rPr>
+                <w:rFonts w:ascii="Calibri" w:eastAsia="Times New Roman" w:hAnsi="Calibri" w:cs="Calibri"/>
+                <w:color w:val="000000"/>
+                <w:lang w:val="en-US"/>
+              </w:rPr>
+            </w:pPr>
+            <w:r>
+              <w:rPr>
+                <w:rFonts w:ascii="Calibri" w:eastAsia="Times New Roman" w:hAnsi="Calibri" w:cs="Calibri"/>
+                <w:color w:val="000000"/>
+                <w:lang w:val="en-US"/>
+              </w:rPr>
+              <w:t>5-Aug</w:t>
+            </w:r>
+          </w:p>
+        </w:tc>
+      </w:tr>
+    </w:tbl>
+    <w:p>
+      <w:pPr>
+        <w:spacing w:after="240"/>
+      </w:pPr>
     </w:p>
     <w:sectPr>
       <w:type w:val="continuous"/>
@@ -3640,6 +5537,25 @@
       <w:shd w:val="clear" w:color="auto" w:fill="E1DFDD"/>
     </w:rPr>
   </w:style>
+  <w:style w:type="table" w:styleId="TableGrid">
+    <w:name w:val="Table Grid"/>
+    <w:basedOn w:val="TableNormal"/>
+    <w:uiPriority w:val="39"/>
+    <w:rsid w:val="00C00A79"/>
+    <w:pPr>
+      <w:spacing w:line="240" w:lineRule="auto"/>
+    </w:pPr>
+    <w:tblPr>
+      <w:tblBorders>
+        <w:top w:val="single" w:sz="4" w:space="0" w:color="auto"/>
+        <w:left w:val="single" w:sz="4" w:space="0" w:color="auto"/>
+        <w:bottom w:val="single" w:sz="4" w:space="0" w:color="auto"/>
+        <w:right w:val="single" w:sz="4" w:space="0" w:color="auto"/>
+        <w:insideH w:val="single" w:sz="4" w:space="0" w:color="auto"/>
+        <w:insideV w:val="single" w:sz="4" w:space="0" w:color="auto"/>
+      </w:tblBorders>
+    </w:tblPr>
+  </w:style>
 </w:styles>
 </file>
 

</xml_diff>